<commit_message>
Update production test manual
Firefly installation/I2C test. Various fixes and improvements suggested by testers
</commit_message>
<xml_diff>
--- a/BoardTesting/6089-127_RevA_Step1_Procedure_pilot.docx
+++ b/BoardTesting/6089-127_RevA_Step1_Procedure_pilot.docx
@@ -73,7 +73,7 @@
         <w:widowControl w:val="1"/>
         <w:numPr>
           <w:ilvl w:val="0"/>
-          <w:numId w:val="3"/>
+          <w:numId w:val="5"/>
         </w:numPr>
         <w:pBdr>
           <w:top w:space="0" w:sz="0" w:val="nil"/>
@@ -103,7 +103,18 @@
           <w:vertAlign w:val="baseline"/>
           <w:rtl w:val="0"/>
         </w:rPr>
-        <w:t xml:space="preserve">Unpack a board.</w:t>
+        <w:t xml:space="preserve">Unpack a board. Use </w:t>
+      </w:r>
+      <w:r>
+        <w:rPr>
+          <w:rtl w:val="0"/>
+        </w:rPr>
+        <w:t xml:space="preserve">one of the anti-static wrist connectors when handling the board prior to installing the back cover.</w:t>
+      </w:r>
+      <w:r>
+        <w:rPr>
+          <w:rtl w:val="0"/>
+        </w:rPr>
       </w:r>
     </w:p>
     <w:p>
@@ -114,7 +125,7 @@
         <w:widowControl w:val="1"/>
         <w:numPr>
           <w:ilvl w:val="0"/>
-          <w:numId w:val="3"/>
+          <w:numId w:val="5"/>
         </w:numPr>
         <w:pBdr>
           <w:top w:space="0" w:sz="0" w:val="nil"/>
@@ -233,12 +244,12 @@
           <wp:inline distB="0" distT="0" distL="0" distR="0">
             <wp:extent cx="2182578" cy="1394981"/>
             <wp:effectExtent b="0" l="0" r="0" t="0"/>
-            <wp:docPr descr="Close-up of a computer chip&#10;&#10;AI-generated content may be incorrect." id="2137387510" name="image11.jpg"/>
+            <wp:docPr descr="Close-up of a computer chip&#10;&#10;AI-generated content may be incorrect." id="2137387513" name="image23.jpg"/>
             <a:graphic>
               <a:graphicData uri="http://schemas.openxmlformats.org/drawingml/2006/picture">
                 <pic:pic>
                   <pic:nvPicPr>
-                    <pic:cNvPr descr="Close-up of a computer chip&#10;&#10;AI-generated content may be incorrect." id="0" name="image11.jpg"/>
+                    <pic:cNvPr descr="Close-up of a computer chip&#10;&#10;AI-generated content may be incorrect." id="0" name="image23.jpg"/>
                     <pic:cNvPicPr preferRelativeResize="0"/>
                   </pic:nvPicPr>
                   <pic:blipFill>
@@ -540,7 +551,7 @@
         <w:widowControl w:val="1"/>
         <w:numPr>
           <w:ilvl w:val="0"/>
-          <w:numId w:val="8"/>
+          <w:numId w:val="10"/>
         </w:numPr>
         <w:pBdr>
           <w:top w:space="0" w:sz="0" w:val="nil"/>
@@ -659,12 +670,12 @@
           <wp:inline distB="0" distT="0" distL="0" distR="0">
             <wp:extent cx="2638425" cy="2905125"/>
             <wp:effectExtent b="0" l="0" r="0" t="0"/>
-            <wp:docPr descr="A close-up of a circuit board&#10;&#10;AI-generated content may be incorrect." id="2137387512" name="image13.jpg"/>
+            <wp:docPr descr="A close-up of a circuit board&#10;&#10;AI-generated content may be incorrect." id="2137387515" name="image46.jpg"/>
             <a:graphic>
               <a:graphicData uri="http://schemas.openxmlformats.org/drawingml/2006/picture">
                 <pic:pic>
                   <pic:nvPicPr>
-                    <pic:cNvPr descr="A close-up of a circuit board&#10;&#10;AI-generated content may be incorrect." id="0" name="image13.jpg"/>
+                    <pic:cNvPr descr="A close-up of a circuit board&#10;&#10;AI-generated content may be incorrect." id="0" name="image46.jpg"/>
                     <pic:cNvPicPr preferRelativeResize="0"/>
                   </pic:nvPicPr>
                   <pic:blipFill>
@@ -838,12 +849,12 @@
                 <wp:extent cx="1168400" cy="492125"/>
                 <wp:effectExtent b="0" l="0" r="0" t="0"/>
                 <wp:wrapNone/>
-                <wp:docPr id="2137387479" name="image21.png"/>
+                <wp:docPr id="2137387479" name="image16.png"/>
                 <a:graphic>
                   <a:graphicData uri="http://schemas.openxmlformats.org/drawingml/2006/picture">
                     <pic:pic>
                       <pic:nvPicPr>
-                        <pic:cNvPr id="0" name="image21.png"/>
+                        <pic:cNvPr id="0" name="image16.png"/>
                         <pic:cNvPicPr preferRelativeResize="0"/>
                       </pic:nvPicPr>
                       <pic:blipFill>
@@ -930,12 +941,12 @@
                 <wp:extent cx="873125" cy="1225550"/>
                 <wp:effectExtent b="0" l="0" r="0" t="0"/>
                 <wp:wrapNone/>
-                <wp:docPr id="2137387494" name="image42.png"/>
+                <wp:docPr id="2137387494" name="image33.png"/>
                 <a:graphic>
                   <a:graphicData uri="http://schemas.openxmlformats.org/drawingml/2006/picture">
                     <pic:pic>
                       <pic:nvPicPr>
-                        <pic:cNvPr id="0" name="image42.png"/>
+                        <pic:cNvPr id="0" name="image33.png"/>
                         <pic:cNvPicPr preferRelativeResize="0"/>
                       </pic:nvPicPr>
                       <pic:blipFill>
@@ -1022,12 +1033,12 @@
                 <wp:extent cx="2835275" cy="1111250"/>
                 <wp:effectExtent b="0" l="0" r="0" t="0"/>
                 <wp:wrapNone/>
-                <wp:docPr id="2137387482" name="image26.png"/>
+                <wp:docPr id="2137387482" name="image19.png"/>
                 <a:graphic>
                   <a:graphicData uri="http://schemas.openxmlformats.org/drawingml/2006/picture">
                     <pic:pic>
                       <pic:nvPicPr>
-                        <pic:cNvPr id="0" name="image26.png"/>
+                        <pic:cNvPr id="0" name="image19.png"/>
                         <pic:cNvPicPr preferRelativeResize="0"/>
                       </pic:nvPicPr>
                       <pic:blipFill>
@@ -1097,7 +1108,7 @@
         <w:widowControl w:val="1"/>
         <w:numPr>
           <w:ilvl w:val="0"/>
-          <w:numId w:val="5"/>
+          <w:numId w:val="7"/>
         </w:numPr>
         <w:pBdr>
           <w:top w:space="0" w:sz="0" w:val="nil"/>
@@ -1216,12 +1227,12 @@
           <wp:inline distB="0" distT="0" distL="0" distR="0">
             <wp:extent cx="5896181" cy="945573"/>
             <wp:effectExtent b="0" l="0" r="0" t="0"/>
-            <wp:docPr descr="A close up of a circuit board&#10;&#10;AI-generated content may be incorrect." id="2137387511" name="image18.jpg"/>
+            <wp:docPr descr="A close up of a circuit board&#10;&#10;AI-generated content may be incorrect." id="2137387514" name="image42.jpg"/>
             <a:graphic>
               <a:graphicData uri="http://schemas.openxmlformats.org/drawingml/2006/picture">
                 <pic:pic>
                   <pic:nvPicPr>
-                    <pic:cNvPr descr="A close up of a circuit board&#10;&#10;AI-generated content may be incorrect." id="0" name="image18.jpg"/>
+                    <pic:cNvPr descr="A close up of a circuit board&#10;&#10;AI-generated content may be incorrect." id="0" name="image42.jpg"/>
                     <pic:cNvPicPr preferRelativeResize="0"/>
                   </pic:nvPicPr>
                   <pic:blipFill>
@@ -1495,12 +1506,12 @@
                 <wp:extent cx="825500" cy="625475"/>
                 <wp:effectExtent b="0" l="0" r="0" t="0"/>
                 <wp:wrapNone/>
-                <wp:docPr id="2137387480" name="image23.png"/>
+                <wp:docPr id="2137387480" name="image17.png"/>
                 <a:graphic>
                   <a:graphicData uri="http://schemas.openxmlformats.org/drawingml/2006/picture">
                     <pic:pic>
                       <pic:nvPicPr>
-                        <pic:cNvPr id="0" name="image23.png"/>
+                        <pic:cNvPr id="0" name="image17.png"/>
                         <pic:cNvPicPr preferRelativeResize="0"/>
                       </pic:nvPicPr>
                       <pic:blipFill>
@@ -1587,12 +1598,12 @@
                 <wp:extent cx="1539875" cy="625475"/>
                 <wp:effectExtent b="0" l="0" r="0" t="0"/>
                 <wp:wrapNone/>
-                <wp:docPr id="2137387485" name="image32.png"/>
+                <wp:docPr id="2137387485" name="image22.png"/>
                 <a:graphic>
                   <a:graphicData uri="http://schemas.openxmlformats.org/drawingml/2006/picture">
                     <pic:pic>
                       <pic:nvPicPr>
-                        <pic:cNvPr id="0" name="image32.png"/>
+                        <pic:cNvPr id="0" name="image22.png"/>
                         <pic:cNvPicPr preferRelativeResize="0"/>
                       </pic:nvPicPr>
                       <pic:blipFill>
@@ -1679,12 +1690,12 @@
                 <wp:extent cx="2416175" cy="673100"/>
                 <wp:effectExtent b="0" l="0" r="0" t="0"/>
                 <wp:wrapNone/>
-                <wp:docPr id="2137387497" name="image45.png"/>
+                <wp:docPr id="2137387497" name="image36.png"/>
                 <a:graphic>
                   <a:graphicData uri="http://schemas.openxmlformats.org/drawingml/2006/picture">
                     <pic:pic>
                       <pic:nvPicPr>
-                        <pic:cNvPr id="0" name="image45.png"/>
+                        <pic:cNvPr id="0" name="image36.png"/>
                         <pic:cNvPicPr preferRelativeResize="0"/>
                       </pic:nvPicPr>
                       <pic:blipFill>
@@ -1771,12 +1782,12 @@
                 <wp:extent cx="920750" cy="815975"/>
                 <wp:effectExtent b="0" l="0" r="0" t="0"/>
                 <wp:wrapNone/>
-                <wp:docPr id="2137387486" name="image33.png"/>
+                <wp:docPr id="2137387486" name="image24.png"/>
                 <a:graphic>
                   <a:graphicData uri="http://schemas.openxmlformats.org/drawingml/2006/picture">
                     <pic:pic>
                       <pic:nvPicPr>
-                        <pic:cNvPr id="0" name="image33.png"/>
+                        <pic:cNvPr id="0" name="image24.png"/>
                         <pic:cNvPicPr preferRelativeResize="0"/>
                       </pic:nvPicPr>
                       <pic:blipFill>
@@ -1863,12 +1874,12 @@
                 <wp:extent cx="539750" cy="673100"/>
                 <wp:effectExtent b="0" l="0" r="0" t="0"/>
                 <wp:wrapNone/>
-                <wp:docPr id="2137387477" name="image19.png"/>
+                <wp:docPr id="2137387477" name="image14.png"/>
                 <a:graphic>
                   <a:graphicData uri="http://schemas.openxmlformats.org/drawingml/2006/picture">
                     <pic:pic>
                       <pic:nvPicPr>
-                        <pic:cNvPr id="0" name="image19.png"/>
+                        <pic:cNvPr id="0" name="image14.png"/>
                         <pic:cNvPicPr preferRelativeResize="0"/>
                       </pic:nvPicPr>
                       <pic:blipFill>
@@ -2113,12 +2124,12 @@
                 <wp:extent cx="1625600" cy="492125"/>
                 <wp:effectExtent b="0" l="0" r="0" t="0"/>
                 <wp:wrapNone/>
-                <wp:docPr id="2137387491" name="image39.png"/>
+                <wp:docPr id="2137387491" name="image30.png"/>
                 <a:graphic>
                   <a:graphicData uri="http://schemas.openxmlformats.org/drawingml/2006/picture">
                     <pic:pic>
                       <pic:nvPicPr>
-                        <pic:cNvPr id="0" name="image39.png"/>
+                        <pic:cNvPr id="0" name="image30.png"/>
                         <pic:cNvPicPr preferRelativeResize="0"/>
                       </pic:nvPicPr>
                       <pic:blipFill>
@@ -2440,7 +2451,7 @@
         <w:widowControl w:val="1"/>
         <w:numPr>
           <w:ilvl w:val="0"/>
-          <w:numId w:val="5"/>
+          <w:numId w:val="7"/>
         </w:numPr>
         <w:pBdr>
           <w:top w:space="0" w:sz="0" w:val="nil"/>
@@ -2559,12 +2570,12 @@
           <wp:inline distB="0" distT="0" distL="0" distR="0">
             <wp:extent cx="2440037" cy="1565307"/>
             <wp:effectExtent b="0" l="0" r="0" t="0"/>
-            <wp:docPr descr="A close-up of a circuit board&#10;&#10;AI-generated content may be incorrect." id="2137387514" name="image17.jpg"/>
+            <wp:docPr descr="A close-up of a circuit board&#10;&#10;AI-generated content may be incorrect." id="2137387517" name="image39.jpg"/>
             <a:graphic>
               <a:graphicData uri="http://schemas.openxmlformats.org/drawingml/2006/picture">
                 <pic:pic>
                   <pic:nvPicPr>
-                    <pic:cNvPr descr="A close-up of a circuit board&#10;&#10;AI-generated content may be incorrect." id="0" name="image17.jpg"/>
+                    <pic:cNvPr descr="A close-up of a circuit board&#10;&#10;AI-generated content may be incorrect." id="0" name="image39.jpg"/>
                     <pic:cNvPicPr preferRelativeResize="0"/>
                   </pic:nvPicPr>
                   <pic:blipFill>
@@ -2654,12 +2665,12 @@
                 <wp:extent cx="273050" cy="815975"/>
                 <wp:effectExtent b="0" l="0" r="0" t="0"/>
                 <wp:wrapNone/>
-                <wp:docPr id="2137387498" name="image46.png"/>
+                <wp:docPr id="2137387498" name="image37.png"/>
                 <a:graphic>
                   <a:graphicData uri="http://schemas.openxmlformats.org/drawingml/2006/picture">
                     <pic:pic>
                       <pic:nvPicPr>
-                        <pic:cNvPr id="0" name="image46.png"/>
+                        <pic:cNvPr id="0" name="image37.png"/>
                         <pic:cNvPicPr preferRelativeResize="0"/>
                       </pic:nvPicPr>
                       <pic:blipFill>
@@ -2830,12 +2841,12 @@
                 <wp:extent cx="2073275" cy="492125"/>
                 <wp:effectExtent b="0" l="0" r="0" t="0"/>
                 <wp:wrapNone/>
-                <wp:docPr id="2137387488" name="image36.png"/>
+                <wp:docPr id="2137387488" name="image26.png"/>
                 <a:graphic>
                   <a:graphicData uri="http://schemas.openxmlformats.org/drawingml/2006/picture">
                     <pic:pic>
                       <pic:nvPicPr>
-                        <pic:cNvPr id="0" name="image36.png"/>
+                        <pic:cNvPr id="0" name="image26.png"/>
                         <pic:cNvPicPr preferRelativeResize="0"/>
                       </pic:nvPicPr>
                       <pic:blipFill>
@@ -2922,12 +2933,12 @@
                 <wp:extent cx="1778000" cy="139700"/>
                 <wp:effectExtent b="0" l="0" r="0" t="0"/>
                 <wp:wrapNone/>
-                <wp:docPr id="2137387489" name="image37.png"/>
+                <wp:docPr id="2137387489" name="image27.png"/>
                 <a:graphic>
                   <a:graphicData uri="http://schemas.openxmlformats.org/drawingml/2006/picture">
                     <pic:pic>
                       <pic:nvPicPr>
-                        <pic:cNvPr id="0" name="image37.png"/>
+                        <pic:cNvPr id="0" name="image27.png"/>
                         <pic:cNvPicPr preferRelativeResize="0"/>
                       </pic:nvPicPr>
                       <pic:blipFill>
@@ -3014,12 +3025,12 @@
                 <wp:extent cx="530225" cy="770890"/>
                 <wp:effectExtent b="0" l="0" r="0" t="0"/>
                 <wp:wrapNone/>
-                <wp:docPr id="2137387487" name="image34.png"/>
+                <wp:docPr id="2137387487" name="image25.png"/>
                 <a:graphic>
                   <a:graphicData uri="http://schemas.openxmlformats.org/drawingml/2006/picture">
                     <pic:pic>
                       <pic:nvPicPr>
-                        <pic:cNvPr id="0" name="image34.png"/>
+                        <pic:cNvPr id="0" name="image25.png"/>
                         <pic:cNvPicPr preferRelativeResize="0"/>
                       </pic:nvPicPr>
                       <pic:blipFill>
@@ -3338,12 +3349,12 @@
                 <wp:extent cx="2073275" cy="492125"/>
                 <wp:effectExtent b="0" l="0" r="0" t="0"/>
                 <wp:wrapNone/>
-                <wp:docPr id="2137387478" name="image20.png"/>
+                <wp:docPr id="2137387478" name="image15.png"/>
                 <a:graphic>
                   <a:graphicData uri="http://schemas.openxmlformats.org/drawingml/2006/picture">
                     <pic:pic>
                       <pic:nvPicPr>
-                        <pic:cNvPr id="0" name="image20.png"/>
+                        <pic:cNvPr id="0" name="image15.png"/>
                         <pic:cNvPicPr preferRelativeResize="0"/>
                       </pic:nvPicPr>
                       <pic:blipFill>
@@ -3452,7 +3463,7 @@
         <w:widowControl w:val="1"/>
         <w:numPr>
           <w:ilvl w:val="0"/>
-          <w:numId w:val="5"/>
+          <w:numId w:val="7"/>
         </w:numPr>
         <w:pBdr>
           <w:top w:space="0" w:sz="0" w:val="nil"/>
@@ -3516,20 +3527,108 @@
           <w:vertAlign w:val="baseline"/>
           <w:rtl w:val="0"/>
         </w:rPr>
-        <w:t xml:space="preserve">Use a magnifier or microscope to examine them. They should have “227” written on them. These are 220 uf 6.3 volts capacitors. If they have “337” written on them, then they are the wrong value for this location, because they are 330 uf 2.5 volt capacitors and the voltage rating is insufficient.</w:t>
-      </w:r>
-    </w:p>
-    <w:p>
-      <w:pPr>
-        <w:rPr>
-          <w:rFonts w:ascii="Cambria" w:cs="Cambria" w:eastAsia="Cambria" w:hAnsi="Cambria"/>
-          <w:b w:val="1"/>
-          <w:color w:val="4f81bd"/>
+        <w:t xml:space="preserve">Use a magnifier or microscope to examine them. They should have “227” </w:t>
+      </w:r>
+      <w:r>
+        <w:rPr>
+          <w:rtl w:val="0"/>
+        </w:rPr>
+        <w:t xml:space="preserve">(see photo on next page) </w:t>
+      </w:r>
+      <w:r>
+        <w:rPr>
+          <w:rFonts w:ascii="Calibri" w:cs="Calibri" w:eastAsia="Calibri" w:hAnsi="Calibri"/>
+          <w:b w:val="0"/>
+          <w:i w:val="0"/>
+          <w:smallCaps w:val="0"/>
+          <w:strike w:val="0"/>
+          <w:color w:val="000000"/>
+          <w:sz w:val="22"/>
+          <w:szCs w:val="22"/>
+          <w:u w:val="none"/>
+          <w:shd w:fill="auto" w:val="clear"/>
+          <w:vertAlign w:val="baseline"/>
+          <w:rtl w:val="0"/>
+        </w:rPr>
+        <w:t xml:space="preserve">written on them. These are 220 uf 6.3 volts capacitors. If they have “337” written on them, then they are the wrong value for this location, because they are 330 uf 2.5 volt capacitors and the voltage rating is insufficient.</w:t>
+      </w:r>
+    </w:p>
+    <w:p>
+      <w:pPr>
+        <w:rPr>
+          <w:rFonts w:ascii="Calibri" w:cs="Calibri" w:eastAsia="Calibri" w:hAnsi="Calibri"/>
+          <w:b w:val="0"/>
+          <w:i w:val="0"/>
+          <w:smallCaps w:val="0"/>
+          <w:strike w:val="0"/>
+          <w:color w:val="000000"/>
+          <w:sz w:val="22"/>
+          <w:szCs w:val="22"/>
+          <w:u w:val="none"/>
+          <w:shd w:fill="auto" w:val="clear"/>
+          <w:vertAlign w:val="baseline"/>
         </w:rPr>
       </w:pPr>
       <w:r>
         <w:br w:type="page"/>
       </w:r>
+      <w:r>
+        <w:rPr>
+          <w:rFonts w:ascii="Calibri" w:cs="Calibri" w:eastAsia="Calibri" w:hAnsi="Calibri"/>
+          <w:b w:val="0"/>
+          <w:i w:val="0"/>
+          <w:smallCaps w:val="0"/>
+          <w:strike w:val="0"/>
+          <w:color w:val="000000"/>
+          <w:sz w:val="22"/>
+          <w:szCs w:val="22"/>
+          <w:u w:val="none"/>
+          <w:shd w:fill="auto" w:val="clear"/>
+          <w:vertAlign w:val="baseline"/>
+        </w:rPr>
+        <w:drawing>
+          <wp:inline distB="114300" distT="114300" distL="114300" distR="114300">
+            <wp:extent cx="3309438" cy="2490788"/>
+            <wp:effectExtent b="0" l="0" r="0" t="0"/>
+            <wp:docPr id="2137387512" name="image59.jpg"/>
+            <a:graphic>
+              <a:graphicData uri="http://schemas.openxmlformats.org/drawingml/2006/picture">
+                <pic:pic>
+                  <pic:nvPicPr>
+                    <pic:cNvPr id="0" name="image59.jpg"/>
+                    <pic:cNvPicPr preferRelativeResize="0"/>
+                  </pic:nvPicPr>
+                  <pic:blipFill>
+                    <a:blip r:embed="rId12"/>
+                    <a:srcRect b="0" l="0" r="0" t="0"/>
+                    <a:stretch>
+                      <a:fillRect/>
+                    </a:stretch>
+                  </pic:blipFill>
+                  <pic:spPr>
+                    <a:xfrm>
+                      <a:off x="0" y="0"/>
+                      <a:ext cx="3309438" cy="2490788"/>
+                    </a:xfrm>
+                    <a:prstGeom prst="rect"/>
+                    <a:ln/>
+                  </pic:spPr>
+                </pic:pic>
+              </a:graphicData>
+            </a:graphic>
+          </wp:inline>
+        </w:drawing>
+      </w:r>
+      <w:r>
+        <w:rPr>
+          <w:rtl w:val="0"/>
+        </w:rPr>
+      </w:r>
+    </w:p>
+    <w:p>
+      <w:pPr>
+        <w:rPr/>
+      </w:pPr>
       <w:r>
         <w:rPr>
           <w:rtl w:val="0"/>
@@ -3556,7 +3655,7 @@
         <w:widowControl w:val="1"/>
         <w:numPr>
           <w:ilvl w:val="0"/>
-          <w:numId w:val="6"/>
+          <w:numId w:val="8"/>
         </w:numPr>
         <w:pBdr>
           <w:top w:space="0" w:sz="0" w:val="nil"/>
@@ -3597,7 +3696,7 @@
         <w:widowControl w:val="1"/>
         <w:numPr>
           <w:ilvl w:val="0"/>
-          <w:numId w:val="6"/>
+          <w:numId w:val="8"/>
         </w:numPr>
         <w:pBdr>
           <w:top w:space="0" w:sz="0" w:val="nil"/>
@@ -3638,7 +3737,7 @@
         <w:widowControl w:val="1"/>
         <w:numPr>
           <w:ilvl w:val="0"/>
-          <w:numId w:val="6"/>
+          <w:numId w:val="8"/>
         </w:numPr>
         <w:pBdr>
           <w:top w:space="0" w:sz="0" w:val="nil"/>
@@ -3669,6 +3768,54 @@
           <w:rtl w:val="0"/>
         </w:rPr>
         <w:t xml:space="preserve">Perform the examination of the 220 uF capacitors that are on the bottom side of the board. The details are in the previous step.</w:t>
+      </w:r>
+    </w:p>
+    <w:p>
+      <w:pPr>
+        <w:keepNext w:val="0"/>
+        <w:keepLines w:val="0"/>
+        <w:pageBreakBefore w:val="0"/>
+        <w:widowControl w:val="1"/>
+        <w:numPr>
+          <w:ilvl w:val="0"/>
+          <w:numId w:val="8"/>
+        </w:numPr>
+        <w:pBdr>
+          <w:top w:space="0" w:sz="0" w:val="nil"/>
+          <w:left w:space="0" w:sz="0" w:val="nil"/>
+          <w:bottom w:space="0" w:sz="0" w:val="nil"/>
+          <w:right w:space="0" w:sz="0" w:val="nil"/>
+          <w:between w:space="0" w:sz="0" w:val="nil"/>
+        </w:pBdr>
+        <w:shd w:fill="auto" w:val="clear"/>
+        <w:spacing w:after="0" w:before="0" w:line="240" w:lineRule="auto"/>
+        <w:ind w:left="720" w:right="0" w:hanging="360"/>
+        <w:jc w:val="left"/>
+        <w:rPr>
+          <w:u w:val="none"/>
+        </w:rPr>
+      </w:pPr>
+      <w:r>
+        <w:rPr>
+          <w:rtl w:val="0"/>
+        </w:rPr>
+        <w:t xml:space="preserve">This concludes the visual inspection. Using a CLASSE computer, connect to </w:t>
+      </w:r>
+      <w:hyperlink r:id="rId13">
+        <w:r>
+          <w:rPr>
+            <w:color w:val="1155cc"/>
+            <w:u w:val="single"/>
+            <w:rtl w:val="0"/>
+          </w:rPr>
+          <w:t xml:space="preserve">http://lnx4108:5001</w:t>
+        </w:r>
+      </w:hyperlink>
+      <w:r>
+        <w:rPr>
+          <w:rtl w:val="0"/>
+        </w:rPr>
+        <w:t xml:space="preserve"> to access the testing database interface and record if the board passed the visual inspection. As you progress through later steps, record the results of each test in the testing database.</w:t>
       </w:r>
     </w:p>
     <w:p>
@@ -3757,16 +3904,16 @@
           <wp:inline distB="0" distT="0" distL="0" distR="0">
             <wp:extent cx="2326625" cy="2193328"/>
             <wp:effectExtent b="0" l="0" r="0" t="0"/>
-            <wp:docPr descr="A close-up of a circuit board&#10;&#10;AI-generated content may be incorrect." id="2137387513" name="image15.jpg"/>
+            <wp:docPr descr="A close-up of a circuit board&#10;&#10;AI-generated content may be incorrect." id="2137387516" name="image41.jpg"/>
             <a:graphic>
               <a:graphicData uri="http://schemas.openxmlformats.org/drawingml/2006/picture">
                 <pic:pic>
                   <pic:nvPicPr>
-                    <pic:cNvPr descr="A close-up of a circuit board&#10;&#10;AI-generated content may be incorrect." id="0" name="image15.jpg"/>
+                    <pic:cNvPr descr="A close-up of a circuit board&#10;&#10;AI-generated content may be incorrect." id="0" name="image41.jpg"/>
                     <pic:cNvPicPr preferRelativeResize="0"/>
                   </pic:nvPicPr>
                   <pic:blipFill>
-                    <a:blip r:embed="rId12"/>
+                    <a:blip r:embed="rId14"/>
                     <a:srcRect b="0" l="0" r="0" t="0"/>
                     <a:stretch>
                       <a:fillRect/>
@@ -3852,12 +3999,12 @@
                 <wp:extent cx="71119" cy="1149350"/>
                 <wp:effectExtent b="0" l="0" r="0" t="0"/>
                 <wp:wrapNone/>
-                <wp:docPr id="2137387495" name="image43.png"/>
+                <wp:docPr id="2137387495" name="image34.png"/>
                 <a:graphic>
                   <a:graphicData uri="http://schemas.openxmlformats.org/drawingml/2006/picture">
                     <pic:pic>
                       <pic:nvPicPr>
-                        <pic:cNvPr id="0" name="image43.png"/>
+                        <pic:cNvPr id="0" name="image34.png"/>
                         <pic:cNvPicPr preferRelativeResize="0"/>
                       </pic:nvPicPr>
                       <pic:blipFill>
@@ -4179,12 +4326,12 @@
                 <wp:extent cx="2073275" cy="492125"/>
                 <wp:effectExtent b="0" l="0" r="0" t="0"/>
                 <wp:wrapNone/>
-                <wp:docPr id="2137387493" name="image41.png"/>
+                <wp:docPr id="2137387493" name="image32.png"/>
                 <a:graphic>
                   <a:graphicData uri="http://schemas.openxmlformats.org/drawingml/2006/picture">
                     <pic:pic>
                       <pic:nvPicPr>
-                        <pic:cNvPr id="0" name="image41.png"/>
+                        <pic:cNvPr id="0" name="image32.png"/>
                         <pic:cNvPicPr preferRelativeResize="0"/>
                       </pic:nvPicPr>
                       <pic:blipFill>
@@ -4270,7 +4417,7 @@
         <w:widowControl w:val="1"/>
         <w:numPr>
           <w:ilvl w:val="0"/>
-          <w:numId w:val="7"/>
+          <w:numId w:val="9"/>
         </w:numPr>
         <w:pBdr>
           <w:top w:space="0" w:sz="0" w:val="nil"/>
@@ -4300,7 +4447,18 @@
           <w:vertAlign w:val="baseline"/>
           <w:rtl w:val="0"/>
         </w:rPr>
-        <w:t xml:space="preserve">Remove and set aside 5 standoffs that are located between the FireFly sockets and the front of the board. Unscrew them from the bottom side of the board. They obstruct the installation of copper FireFly test cables.</w:t>
+        <w:t xml:space="preserve">Remove and set aside 5 standoffs that are located between the FireFly sockets and the front of the board. Unscrew them from the bottom side of the board. They obstruct the installation of copper FireFly test cables. Place the standoffs</w:t>
+      </w:r>
+      <w:r>
+        <w:rPr>
+          <w:rtl w:val="0"/>
+        </w:rPr>
+        <w:t xml:space="preserve">, screws, and washers in a plastic box.</w:t>
+      </w:r>
+      <w:r>
+        <w:rPr>
+          <w:rtl w:val="0"/>
+        </w:rPr>
       </w:r>
     </w:p>
     <w:p>
@@ -4389,16 +4547,16 @@
           <wp:inline distB="0" distT="0" distL="0" distR="0">
             <wp:extent cx="6092936" cy="944405"/>
             <wp:effectExtent b="0" l="0" r="0" t="0"/>
-            <wp:docPr descr="A close up of a circuit board&#10;&#10;AI-generated content may be incorrect." id="2137387516" name="image28.jpg"/>
+            <wp:docPr descr="A close up of a circuit board&#10;&#10;AI-generated content may be incorrect." id="2137387519" name="image40.jpg"/>
             <a:graphic>
               <a:graphicData uri="http://schemas.openxmlformats.org/drawingml/2006/picture">
                 <pic:pic>
                   <pic:nvPicPr>
-                    <pic:cNvPr descr="A close up of a circuit board&#10;&#10;AI-generated content may be incorrect." id="0" name="image28.jpg"/>
+                    <pic:cNvPr descr="A close up of a circuit board&#10;&#10;AI-generated content may be incorrect." id="0" name="image40.jpg"/>
                     <pic:cNvPicPr preferRelativeResize="0"/>
                   </pic:nvPicPr>
                   <pic:blipFill>
-                    <a:blip r:embed="rId13"/>
+                    <a:blip r:embed="rId15"/>
                     <a:srcRect b="0" l="0" r="0" t="0"/>
                     <a:stretch>
                       <a:fillRect/>
@@ -4668,12 +4826,12 @@
                 <wp:extent cx="196850" cy="1330325"/>
                 <wp:effectExtent b="0" l="0" r="0" t="0"/>
                 <wp:wrapNone/>
-                <wp:docPr id="2137387492" name="image40.png"/>
+                <wp:docPr id="2137387492" name="image31.png"/>
                 <a:graphic>
                   <a:graphicData uri="http://schemas.openxmlformats.org/drawingml/2006/picture">
                     <pic:pic>
                       <pic:nvPicPr>
-                        <pic:cNvPr id="0" name="image40.png"/>
+                        <pic:cNvPr id="0" name="image31.png"/>
                         <pic:cNvPicPr preferRelativeResize="0"/>
                       </pic:nvPicPr>
                       <pic:blipFill>
@@ -4852,12 +5010,12 @@
                 <wp:extent cx="3044825" cy="1311275"/>
                 <wp:effectExtent b="0" l="0" r="0" t="0"/>
                 <wp:wrapNone/>
-                <wp:docPr id="2137387501" name="image49.png"/>
+                <wp:docPr id="2137387501" name="image44.png"/>
                 <a:graphic>
                   <a:graphicData uri="http://schemas.openxmlformats.org/drawingml/2006/picture">
                     <pic:pic>
                       <pic:nvPicPr>
-                        <pic:cNvPr id="0" name="image49.png"/>
+                        <pic:cNvPr id="0" name="image44.png"/>
                         <pic:cNvPicPr preferRelativeResize="0"/>
                       </pic:nvPicPr>
                       <pic:blipFill>
@@ -5061,12 +5219,12 @@
                 <wp:extent cx="1568450" cy="511175"/>
                 <wp:effectExtent b="0" l="0" r="0" t="0"/>
                 <wp:wrapNone/>
-                <wp:docPr id="2137387500" name="image48.png"/>
+                <wp:docPr id="2137387500" name="image43.png"/>
                 <a:graphic>
                   <a:graphicData uri="http://schemas.openxmlformats.org/drawingml/2006/picture">
                     <pic:pic>
                       <pic:nvPicPr>
-                        <pic:cNvPr id="0" name="image48.png"/>
+                        <pic:cNvPr id="0" name="image43.png"/>
                         <pic:cNvPicPr preferRelativeResize="0"/>
                       </pic:nvPicPr>
                       <pic:blipFill>
@@ -5124,7 +5282,7 @@
         <w:widowControl w:val="1"/>
         <w:numPr>
           <w:ilvl w:val="0"/>
-          <w:numId w:val="15"/>
+          <w:numId w:val="17"/>
         </w:numPr>
         <w:pBdr>
           <w:top w:space="0" w:sz="0" w:val="nil"/>
@@ -5243,16 +5401,16 @@
           <wp:inline distB="0" distT="0" distL="0" distR="0">
             <wp:extent cx="3337835" cy="2311521"/>
             <wp:effectExtent b="0" l="0" r="0" t="0"/>
-            <wp:docPr descr="A close up of a circuit board&#10;&#10;AI-generated content may be incorrect." id="2137387515" name="image22.jpg"/>
+            <wp:docPr descr="A close up of a circuit board&#10;&#10;AI-generated content may be incorrect." id="2137387518" name="image28.jpg"/>
             <a:graphic>
               <a:graphicData uri="http://schemas.openxmlformats.org/drawingml/2006/picture">
                 <pic:pic>
                   <pic:nvPicPr>
-                    <pic:cNvPr descr="A close up of a circuit board&#10;&#10;AI-generated content may be incorrect." id="0" name="image22.jpg"/>
+                    <pic:cNvPr descr="A close up of a circuit board&#10;&#10;AI-generated content may be incorrect." id="0" name="image28.jpg"/>
                     <pic:cNvPicPr preferRelativeResize="0"/>
                   </pic:nvPicPr>
                   <pic:blipFill>
-                    <a:blip r:embed="rId14"/>
+                    <a:blip r:embed="rId16"/>
                     <a:srcRect b="0" l="0" r="0" t="0"/>
                     <a:stretch>
                       <a:fillRect/>
@@ -5456,12 +5614,12 @@
                 <wp:extent cx="234950" cy="225425"/>
                 <wp:effectExtent b="0" l="0" r="0" t="0"/>
                 <wp:wrapNone/>
-                <wp:docPr id="2137387490" name="image38.png"/>
+                <wp:docPr id="2137387490" name="image29.png"/>
                 <a:graphic>
                   <a:graphicData uri="http://schemas.openxmlformats.org/drawingml/2006/picture">
                     <pic:pic>
                       <pic:nvPicPr>
-                        <pic:cNvPr id="0" name="image38.png"/>
+                        <pic:cNvPr id="0" name="image29.png"/>
                         <pic:cNvPicPr preferRelativeResize="0"/>
                       </pic:nvPicPr>
                       <pic:blipFill>
@@ -5666,12 +5824,12 @@
                 <wp:extent cx="234950" cy="225425"/>
                 <wp:effectExtent b="0" l="0" r="0" t="0"/>
                 <wp:wrapNone/>
-                <wp:docPr id="2137387483" name="image29.png"/>
+                <wp:docPr id="2137387483" name="image20.png"/>
                 <a:graphic>
                   <a:graphicData uri="http://schemas.openxmlformats.org/drawingml/2006/picture">
                     <pic:pic>
                       <pic:nvPicPr>
-                        <pic:cNvPr id="0" name="image29.png"/>
+                        <pic:cNvPr id="0" name="image20.png"/>
                         <pic:cNvPicPr preferRelativeResize="0"/>
                       </pic:nvPicPr>
                       <pic:blipFill>
@@ -5771,12 +5929,12 @@
                 <wp:extent cx="234950" cy="225425"/>
                 <wp:effectExtent b="0" l="0" r="0" t="0"/>
                 <wp:wrapNone/>
-                <wp:docPr id="2137387484" name="image30.png"/>
+                <wp:docPr id="2137387484" name="image21.png"/>
                 <a:graphic>
                   <a:graphicData uri="http://schemas.openxmlformats.org/drawingml/2006/picture">
                     <pic:pic>
                       <pic:nvPicPr>
-                        <pic:cNvPr id="0" name="image30.png"/>
+                        <pic:cNvPr id="0" name="image21.png"/>
                         <pic:cNvPicPr preferRelativeResize="0"/>
                       </pic:nvPicPr>
                       <pic:blipFill>
@@ -5876,12 +6034,12 @@
                 <wp:extent cx="234950" cy="225425"/>
                 <wp:effectExtent b="0" l="0" r="0" t="0"/>
                 <wp:wrapNone/>
-                <wp:docPr id="2137387502" name="image50.png"/>
+                <wp:docPr id="2137387502" name="image47.png"/>
                 <a:graphic>
                   <a:graphicData uri="http://schemas.openxmlformats.org/drawingml/2006/picture">
                     <pic:pic>
                       <pic:nvPicPr>
-                        <pic:cNvPr id="0" name="image50.png"/>
+                        <pic:cNvPr id="0" name="image47.png"/>
                         <pic:cNvPicPr preferRelativeResize="0"/>
                       </pic:nvPicPr>
                       <pic:blipFill>
@@ -6144,12 +6302,12 @@
                 <wp:extent cx="311150" cy="425450"/>
                 <wp:effectExtent b="0" l="0" r="0" t="0"/>
                 <wp:wrapNone/>
-                <wp:docPr id="2137387475" name="image14.png"/>
+                <wp:docPr id="2137387475" name="image12.png"/>
                 <a:graphic>
                   <a:graphicData uri="http://schemas.openxmlformats.org/drawingml/2006/picture">
                     <pic:pic>
                       <pic:nvPicPr>
-                        <pic:cNvPr id="0" name="image14.png"/>
+                        <pic:cNvPr id="0" name="image12.png"/>
                         <pic:cNvPicPr preferRelativeResize="0"/>
                       </pic:nvPicPr>
                       <pic:blipFill>
@@ -6207,7 +6365,7 @@
         <w:widowControl w:val="1"/>
         <w:numPr>
           <w:ilvl w:val="0"/>
-          <w:numId w:val="4"/>
+          <w:numId w:val="6"/>
         </w:numPr>
         <w:pBdr>
           <w:top w:space="0" w:sz="0" w:val="nil"/>
@@ -6294,6 +6452,9 @@
         <w:spacing w:after="0" w:before="0" w:line="240" w:lineRule="auto"/>
         <w:ind w:left="720" w:right="0" w:firstLine="0"/>
         <w:jc w:val="left"/>
+        <w:rPr/>
+      </w:pPr>
+      <w:r>
         <w:rPr>
           <w:rFonts w:ascii="Calibri" w:cs="Calibri" w:eastAsia="Calibri" w:hAnsi="Calibri"/>
           <w:b w:val="0"/>
@@ -6307,35 +6468,20 @@
           <w:shd w:fill="auto" w:val="clear"/>
           <w:vertAlign w:val="baseline"/>
         </w:rPr>
-      </w:pPr>
-      <w:r>
-        <w:rPr>
-          <w:rFonts w:ascii="Calibri" w:cs="Calibri" w:eastAsia="Calibri" w:hAnsi="Calibri"/>
-          <w:b w:val="0"/>
-          <w:i w:val="0"/>
-          <w:smallCaps w:val="0"/>
-          <w:strike w:val="0"/>
-          <w:color w:val="000000"/>
-          <w:sz w:val="22"/>
-          <w:szCs w:val="22"/>
-          <w:u w:val="none"/>
-          <w:shd w:fill="auto" w:val="clear"/>
-          <w:vertAlign w:val="baseline"/>
-        </w:rPr>
         <w:drawing>
           <wp:inline distB="0" distT="0" distL="0" distR="0">
             <wp:extent cx="1615784" cy="1450062"/>
             <wp:effectExtent b="0" l="0" r="0" t="0"/>
-            <wp:docPr descr="A close up of a circuit board&#10;&#10;AI-generated content may be incorrect." id="2137387518" name="image31.jpg"/>
+            <wp:docPr descr="A close up of a circuit board&#10;&#10;AI-generated content may be incorrect." id="2137387521" name="image50.jpg"/>
             <a:graphic>
               <a:graphicData uri="http://schemas.openxmlformats.org/drawingml/2006/picture">
                 <pic:pic>
                   <pic:nvPicPr>
-                    <pic:cNvPr descr="A close up of a circuit board&#10;&#10;AI-generated content may be incorrect." id="0" name="image31.jpg"/>
+                    <pic:cNvPr descr="A close up of a circuit board&#10;&#10;AI-generated content may be incorrect." id="0" name="image50.jpg"/>
                     <pic:cNvPicPr preferRelativeResize="0"/>
                   </pic:nvPicPr>
                   <pic:blipFill>
-                    <a:blip r:embed="rId15"/>
+                    <a:blip r:embed="rId17"/>
                     <a:srcRect b="0" l="0" r="0" t="0"/>
                     <a:stretch>
                       <a:fillRect/>
@@ -6354,6 +6500,9 @@
             </a:graphic>
           </wp:inline>
         </w:drawing>
+      </w:r>
+      <w:r>
+        <w:br w:type="page"/>
       </w:r>
       <w:r>
         <w:rPr>
@@ -6505,12 +6654,12 @@
                 <wp:extent cx="2206625" cy="492125"/>
                 <wp:effectExtent b="0" l="0" r="0" t="0"/>
                 <wp:wrapNone/>
-                <wp:docPr id="2137387474" name="image12.png"/>
+                <wp:docPr id="2137387474" name="image11.png"/>
                 <a:graphic>
                   <a:graphicData uri="http://schemas.openxmlformats.org/drawingml/2006/picture">
                     <pic:pic>
                       <pic:nvPicPr>
-                        <pic:cNvPr id="0" name="image12.png"/>
+                        <pic:cNvPr id="0" name="image11.png"/>
                         <pic:cNvPicPr preferRelativeResize="0"/>
                       </pic:nvPicPr>
                       <pic:blipFill>
@@ -6631,21 +6780,6 @@
     </w:p>
     <w:p>
       <w:pPr>
-        <w:rPr>
-          <w:color w:val="000000"/>
-        </w:rPr>
-      </w:pPr>
-      <w:r>
-        <w:br w:type="page"/>
-      </w:r>
-      <w:r>
-        <w:rPr>
-          <w:rtl w:val="0"/>
-        </w:rPr>
-      </w:r>
-    </w:p>
-    <w:p>
-      <w:pPr>
         <w:pStyle w:val="Heading3"/>
         <w:rPr/>
       </w:pPr>
@@ -6664,7 +6798,7 @@
         <w:widowControl w:val="1"/>
         <w:numPr>
           <w:ilvl w:val="0"/>
-          <w:numId w:val="2"/>
+          <w:numId w:val="4"/>
         </w:numPr>
         <w:pBdr>
           <w:top w:space="0" w:sz="0" w:val="nil"/>
@@ -6705,7 +6839,7 @@
         <w:widowControl w:val="1"/>
         <w:numPr>
           <w:ilvl w:val="0"/>
-          <w:numId w:val="2"/>
+          <w:numId w:val="4"/>
         </w:numPr>
         <w:pBdr>
           <w:top w:space="0" w:sz="0" w:val="nil"/>
@@ -6746,7 +6880,7 @@
         <w:widowControl w:val="1"/>
         <w:numPr>
           <w:ilvl w:val="0"/>
-          <w:numId w:val="2"/>
+          <w:numId w:val="4"/>
         </w:numPr>
         <w:pBdr>
           <w:top w:space="0" w:sz="0" w:val="nil"/>
@@ -6828,16 +6962,16 @@
           <wp:inline distB="0" distT="0" distL="0" distR="0">
             <wp:extent cx="3002366" cy="3140253"/>
             <wp:effectExtent b="0" l="0" r="0" t="0"/>
-            <wp:docPr id="2137387517" name="image25.jpg"/>
+            <wp:docPr id="2137387520" name="image48.jpg"/>
             <a:graphic>
               <a:graphicData uri="http://schemas.openxmlformats.org/drawingml/2006/picture">
                 <pic:pic>
                   <pic:nvPicPr>
-                    <pic:cNvPr id="0" name="image25.jpg"/>
+                    <pic:cNvPr id="0" name="image48.jpg"/>
                     <pic:cNvPicPr preferRelativeResize="0"/>
                   </pic:nvPicPr>
                   <pic:blipFill>
-                    <a:blip r:embed="rId16"/>
+                    <a:blip r:embed="rId18"/>
                     <a:srcRect b="0" l="0" r="0" t="0"/>
                     <a:stretch>
                       <a:fillRect/>
@@ -6908,7 +7042,7 @@
         <w:widowControl w:val="1"/>
         <w:numPr>
           <w:ilvl w:val="0"/>
-          <w:numId w:val="2"/>
+          <w:numId w:val="4"/>
         </w:numPr>
         <w:pBdr>
           <w:top w:space="0" w:sz="0" w:val="nil"/>
@@ -6980,7 +7114,7 @@
         <w:widowControl w:val="1"/>
         <w:numPr>
           <w:ilvl w:val="0"/>
-          <w:numId w:val="1"/>
+          <w:numId w:val="3"/>
         </w:numPr>
         <w:pBdr>
           <w:top w:space="0" w:sz="0" w:val="nil"/>
@@ -7053,16 +7187,16 @@
           <wp:inline distB="0" distT="0" distL="0" distR="0">
             <wp:extent cx="2372718" cy="1775390"/>
             <wp:effectExtent b="0" l="0" r="0" t="0"/>
-            <wp:docPr descr="A picture containing text, electronics&#10;&#10;Description automatically generated" id="2137387520" name="image35.jpg"/>
+            <wp:docPr descr="A picture containing text, electronics&#10;&#10;Description automatically generated" id="2137387523" name="image49.jpg"/>
             <a:graphic>
               <a:graphicData uri="http://schemas.openxmlformats.org/drawingml/2006/picture">
                 <pic:pic>
                   <pic:nvPicPr>
-                    <pic:cNvPr descr="A picture containing text, electronics&#10;&#10;Description automatically generated" id="0" name="image35.jpg"/>
+                    <pic:cNvPr descr="A picture containing text, electronics&#10;&#10;Description automatically generated" id="0" name="image49.jpg"/>
                     <pic:cNvPicPr preferRelativeResize="0"/>
                   </pic:nvPicPr>
                   <pic:blipFill>
-                    <a:blip r:embed="rId17"/>
+                    <a:blip r:embed="rId19"/>
                     <a:srcRect b="0" l="0" r="0" t="0"/>
                     <a:stretch>
                       <a:fillRect/>
@@ -7180,12 +7314,12 @@
                 <wp:extent cx="1139825" cy="374650"/>
                 <wp:effectExtent b="0" l="0" r="0" t="0"/>
                 <wp:wrapNone/>
-                <wp:docPr id="2137387476" name="image16.png"/>
+                <wp:docPr id="2137387476" name="image13.png"/>
                 <a:graphic>
                   <a:graphicData uri="http://schemas.openxmlformats.org/drawingml/2006/picture">
                     <pic:pic>
                       <pic:nvPicPr>
-                        <pic:cNvPr id="0" name="image16.png"/>
+                        <pic:cNvPr id="0" name="image13.png"/>
                         <pic:cNvPicPr preferRelativeResize="0"/>
                       </pic:nvPicPr>
                       <pic:blipFill>
@@ -7272,12 +7406,12 @@
                 <wp:extent cx="1901825" cy="663575"/>
                 <wp:effectExtent b="0" l="0" r="0" t="0"/>
                 <wp:wrapNone/>
-                <wp:docPr id="2137387481" name="image24.png"/>
+                <wp:docPr id="2137387481" name="image18.png"/>
                 <a:graphic>
                   <a:graphicData uri="http://schemas.openxmlformats.org/drawingml/2006/picture">
                     <pic:pic>
                       <pic:nvPicPr>
-                        <pic:cNvPr id="0" name="image24.png"/>
+                        <pic:cNvPr id="0" name="image18.png"/>
                         <pic:cNvPicPr preferRelativeResize="0"/>
                       </pic:nvPicPr>
                       <pic:blipFill>
@@ -7487,12 +7621,12 @@
                 <wp:extent cx="1711325" cy="73025"/>
                 <wp:effectExtent b="0" l="0" r="0" t="0"/>
                 <wp:wrapNone/>
-                <wp:docPr id="2137387496" name="image44.png"/>
+                <wp:docPr id="2137387496" name="image35.png"/>
                 <a:graphic>
                   <a:graphicData uri="http://schemas.openxmlformats.org/drawingml/2006/picture">
                     <pic:pic>
                       <pic:nvPicPr>
-                        <pic:cNvPr id="0" name="image44.png"/>
+                        <pic:cNvPr id="0" name="image35.png"/>
                         <pic:cNvPicPr preferRelativeResize="0"/>
                       </pic:nvPicPr>
                       <pic:blipFill>
@@ -7576,7 +7710,7 @@
         <w:widowControl w:val="1"/>
         <w:numPr>
           <w:ilvl w:val="0"/>
-          <w:numId w:val="10"/>
+          <w:numId w:val="12"/>
         </w:numPr>
         <w:pBdr>
           <w:top w:space="0" w:sz="0" w:val="nil"/>
@@ -7606,7 +7740,18 @@
           <w:vertAlign w:val="baseline"/>
           <w:rtl w:val="0"/>
         </w:rPr>
-        <w:t xml:space="preserve">Connect a voltmeter to the “M3V3” and “GND” test points. These are located close to where you just connected the MCU Segger JTAG programmer.</w:t>
+        <w:t xml:space="preserve">Connect a voltmeter to the “M3V3” and “GND” test points. These are located close to where you just connected the MCU Segger JTAG programmer. </w:t>
+      </w:r>
+      <w:r>
+        <w:rPr>
+          <w:rtl w:val="0"/>
+        </w:rPr>
+        <w:t xml:space="preserve">The voltmeter setting on the lab multimeter is denoted with a V with a straight solid and dashed lines above it. The extender pieces on the probes sometimes come loose, so if you do not measure any voltage in the next step, double check the voltmeter probes. </w:t>
+      </w:r>
+      <w:r>
+        <w:rPr>
+          <w:rtl w:val="0"/>
+        </w:rPr>
       </w:r>
     </w:p>
     <w:p>
@@ -7617,7 +7762,7 @@
         <w:widowControl w:val="1"/>
         <w:numPr>
           <w:ilvl w:val="0"/>
-          <w:numId w:val="10"/>
+          <w:numId w:val="12"/>
         </w:numPr>
         <w:pBdr>
           <w:top w:space="0" w:sz="0" w:val="nil"/>
@@ -7658,7 +7803,7 @@
         <w:widowControl w:val="1"/>
         <w:numPr>
           <w:ilvl w:val="0"/>
-          <w:numId w:val="10"/>
+          <w:numId w:val="12"/>
         </w:numPr>
         <w:pBdr>
           <w:top w:space="0" w:sz="0" w:val="nil"/>
@@ -7716,7 +7861,7 @@
         <w:widowControl w:val="1"/>
         <w:numPr>
           <w:ilvl w:val="0"/>
-          <w:numId w:val="10"/>
+          <w:numId w:val="12"/>
         </w:numPr>
         <w:pBdr>
           <w:top w:space="0" w:sz="0" w:val="nil"/>
@@ -7869,16 +8014,16 @@
           <wp:inline distB="0" distT="0" distL="0" distR="0">
             <wp:extent cx="3111402" cy="2588513"/>
             <wp:effectExtent b="0" l="0" r="0" t="0"/>
-            <wp:docPr id="2137387519" name="image27.jpg"/>
+            <wp:docPr id="2137387522" name="image45.jpg"/>
             <a:graphic>
               <a:graphicData uri="http://schemas.openxmlformats.org/drawingml/2006/picture">
                 <pic:pic>
                   <pic:nvPicPr>
-                    <pic:cNvPr id="0" name="image27.jpg"/>
+                    <pic:cNvPr id="0" name="image45.jpg"/>
                     <pic:cNvPicPr preferRelativeResize="0"/>
                   </pic:nvPicPr>
                   <pic:blipFill>
-                    <a:blip r:embed="rId18"/>
+                    <a:blip r:embed="rId20"/>
                     <a:srcRect b="0" l="0" r="0" t="0"/>
                     <a:stretch>
                       <a:fillRect/>
@@ -8056,12 +8201,12 @@
                 <wp:extent cx="3216275" cy="1123315"/>
                 <wp:effectExtent b="0" l="0" r="0" t="0"/>
                 <wp:wrapNone/>
-                <wp:docPr id="2137387499" name="image47.png"/>
+                <wp:docPr id="2137387499" name="image38.png"/>
                 <a:graphic>
                   <a:graphicData uri="http://schemas.openxmlformats.org/drawingml/2006/picture">
                     <pic:pic>
                       <pic:nvPicPr>
-                        <pic:cNvPr id="0" name="image47.png"/>
+                        <pic:cNvPr id="0" name="image38.png"/>
                         <pic:cNvPicPr preferRelativeResize="0"/>
                       </pic:nvPicPr>
                       <pic:blipFill>
@@ -8236,405 +8381,137 @@
         </w:tabs>
         <w:rPr/>
       </w:pPr>
-      <w:r>
-        <w:rPr>
-          <w:rtl w:val="0"/>
-        </w:rPr>
-        <w:t xml:space="preserve">Program MCU for production testing</w:t>
-        <w:tab/>
-      </w:r>
-    </w:p>
-    <w:p>
-      <w:pPr>
-        <w:keepNext w:val="0"/>
-        <w:keepLines w:val="0"/>
-        <w:pageBreakBefore w:val="0"/>
-        <w:widowControl w:val="1"/>
+      <w:bookmarkStart w:colFirst="0" w:colLast="0" w:name="_heading=h.okjb21qdckru" w:id="2"/>
+      <w:bookmarkEnd w:id="2"/>
+      <w:r>
+        <w:rPr>
+          <w:rtl w:val="0"/>
+        </w:rPr>
+        <w:t xml:space="preserve">Install fireflies for I2C test</w:t>
+      </w:r>
+    </w:p>
+    <w:p>
+      <w:pPr>
         <w:numPr>
           <w:ilvl w:val="0"/>
-          <w:numId w:val="11"/>
+          <w:numId w:val="2"/>
         </w:numPr>
-        <w:pBdr>
-          <w:top w:space="0" w:sz="0" w:val="nil"/>
-          <w:left w:space="0" w:sz="0" w:val="nil"/>
-          <w:bottom w:space="0" w:sz="0" w:val="nil"/>
-          <w:right w:space="0" w:sz="0" w:val="nil"/>
-          <w:between w:space="0" w:sz="0" w:val="nil"/>
-        </w:pBdr>
-        <w:shd w:fill="auto" w:val="clear"/>
-        <w:spacing w:after="0" w:before="0" w:line="276" w:lineRule="auto"/>
-        <w:ind w:left="1080" w:right="0" w:hanging="360"/>
-        <w:jc w:val="left"/>
-        <w:rPr/>
-      </w:pPr>
-      <w:r>
-        <w:rPr>
-          <w:rFonts w:ascii="Calibri" w:cs="Calibri" w:eastAsia="Calibri" w:hAnsi="Calibri"/>
-          <w:b w:val="0"/>
-          <w:i w:val="0"/>
-          <w:smallCaps w:val="0"/>
-          <w:strike w:val="0"/>
-          <w:color w:val="000000"/>
-          <w:sz w:val="22"/>
-          <w:szCs w:val="22"/>
+        <w:tabs>
+          <w:tab w:val="center" w:leader="none" w:pos="5400"/>
+        </w:tabs>
+        <w:spacing w:after="0" w:afterAutospacing="0"/>
+        <w:ind w:left="720" w:hanging="360"/>
+        <w:rPr>
           <w:u w:val="none"/>
-          <w:shd w:fill="auto" w:val="clear"/>
-          <w:vertAlign w:val="baseline"/>
-          <w:rtl w:val="0"/>
-        </w:rPr>
-        <w:t xml:space="preserve">Log onto the machine lnx231.classe.corrnell.edu and go to the directory /nfs/cms/tracktrigger/apollo/mcu_bit.</w:t>
-      </w:r>
-    </w:p>
-    <w:p>
-      <w:pPr>
-        <w:keepNext w:val="0"/>
-        <w:keepLines w:val="0"/>
-        <w:pageBreakBefore w:val="0"/>
-        <w:widowControl w:val="1"/>
+        </w:rPr>
+      </w:pPr>
+      <w:r>
+        <w:rPr>
+          <w:rtl w:val="0"/>
+        </w:rPr>
+        <w:t xml:space="preserve">Turn off the power to the board</w:t>
+      </w:r>
+    </w:p>
+    <w:p>
+      <w:pPr>
         <w:numPr>
           <w:ilvl w:val="0"/>
-          <w:numId w:val="11"/>
+          <w:numId w:val="2"/>
         </w:numPr>
-        <w:pBdr>
-          <w:top w:space="0" w:sz="0" w:val="nil"/>
-          <w:left w:space="0" w:sz="0" w:val="nil"/>
-          <w:bottom w:space="0" w:sz="0" w:val="nil"/>
-          <w:right w:space="0" w:sz="0" w:val="nil"/>
-          <w:between w:space="0" w:sz="0" w:val="nil"/>
-        </w:pBdr>
-        <w:shd w:fill="auto" w:val="clear"/>
-        <w:spacing w:after="0" w:before="0" w:line="276" w:lineRule="auto"/>
-        <w:ind w:left="1080" w:right="0" w:hanging="360"/>
-        <w:jc w:val="left"/>
-        <w:rPr/>
-      </w:pPr>
-      <w:r>
-        <w:rPr>
-          <w:rFonts w:ascii="Calibri" w:cs="Calibri" w:eastAsia="Calibri" w:hAnsi="Calibri"/>
-          <w:b w:val="0"/>
-          <w:i w:val="0"/>
-          <w:smallCaps w:val="0"/>
-          <w:strike w:val="0"/>
-          <w:color w:val="000000"/>
-          <w:sz w:val="22"/>
-          <w:szCs w:val="22"/>
+        <w:tabs>
+          <w:tab w:val="center" w:leader="none" w:pos="5400"/>
+        </w:tabs>
+        <w:spacing w:after="0" w:afterAutospacing="0"/>
+        <w:ind w:left="720" w:hanging="360"/>
+        <w:rPr>
           <w:u w:val="none"/>
-          <w:shd w:fill="auto" w:val="clear"/>
-          <w:vertAlign w:val="baseline"/>
-          <w:rtl w:val="0"/>
-        </w:rPr>
-        <w:t xml:space="preserve">Program the boot loader:</w:t>
-      </w:r>
-    </w:p>
-    <w:p>
-      <w:pPr>
-        <w:keepNext w:val="0"/>
-        <w:keepLines w:val="0"/>
-        <w:pageBreakBefore w:val="0"/>
-        <w:widowControl w:val="1"/>
-        <w:numPr>
-          <w:ilvl w:val="1"/>
-          <w:numId w:val="11"/>
-        </w:numPr>
-        <w:pBdr>
-          <w:top w:space="0" w:sz="0" w:val="nil"/>
-          <w:left w:space="0" w:sz="0" w:val="nil"/>
-          <w:bottom w:space="0" w:sz="0" w:val="nil"/>
-          <w:right w:space="0" w:sz="0" w:val="nil"/>
-          <w:between w:space="0" w:sz="0" w:val="nil"/>
-        </w:pBdr>
-        <w:shd w:fill="auto" w:val="clear"/>
-        <w:spacing w:after="0" w:before="0" w:line="276" w:lineRule="auto"/>
-        <w:ind w:left="1800" w:right="0" w:hanging="360"/>
-        <w:jc w:val="left"/>
-        <w:rPr/>
-      </w:pPr>
-      <w:r>
-        <w:rPr>
-          <w:rFonts w:ascii="Calibri" w:cs="Calibri" w:eastAsia="Calibri" w:hAnsi="Calibri"/>
-          <w:b w:val="0"/>
-          <w:i w:val="0"/>
-          <w:smallCaps w:val="0"/>
-          <w:strike w:val="0"/>
-          <w:color w:val="000000"/>
-          <w:sz w:val="22"/>
-          <w:szCs w:val="22"/>
-          <w:u w:val="none"/>
-          <w:shd w:fill="auto" w:val="clear"/>
-          <w:vertAlign w:val="baseline"/>
-          <w:rtl w:val="0"/>
-        </w:rPr>
-        <w:t xml:space="preserve">` ./load_bl.sh`</w:t>
-      </w:r>
-    </w:p>
-    <w:p>
-      <w:pPr>
-        <w:keepNext w:val="0"/>
-        <w:keepLines w:val="0"/>
-        <w:pageBreakBefore w:val="0"/>
-        <w:widowControl w:val="1"/>
+        </w:rPr>
+      </w:pPr>
+      <w:r>
+        <w:rPr>
+          <w:rtl w:val="0"/>
+        </w:rPr>
+        <w:t xml:space="preserve">Remove black plastic covers on each firefly slot along the front of the board.</w:t>
+      </w:r>
+    </w:p>
+    <w:p>
+      <w:pPr>
         <w:numPr>
           <w:ilvl w:val="0"/>
-          <w:numId w:val="11"/>
+          <w:numId w:val="2"/>
         </w:numPr>
-        <w:pBdr>
-          <w:top w:space="0" w:sz="0" w:val="nil"/>
-          <w:left w:space="0" w:sz="0" w:val="nil"/>
-          <w:bottom w:space="0" w:sz="0" w:val="nil"/>
-          <w:right w:space="0" w:sz="0" w:val="nil"/>
-          <w:between w:space="0" w:sz="0" w:val="nil"/>
-        </w:pBdr>
-        <w:shd w:fill="auto" w:val="clear"/>
-        <w:spacing w:after="0" w:before="0" w:line="276" w:lineRule="auto"/>
-        <w:ind w:left="1080" w:right="0" w:hanging="360"/>
-        <w:jc w:val="left"/>
+        <w:tabs>
+          <w:tab w:val="center" w:leader="none" w:pos="5400"/>
+        </w:tabs>
+        <w:ind w:left="720" w:hanging="360"/>
+        <w:rPr>
+          <w:u w:val="none"/>
+        </w:rPr>
+      </w:pPr>
+      <w:r>
+        <w:rPr>
+          <w:rtl w:val="0"/>
+        </w:rPr>
+        <w:t xml:space="preserve">Install firefly optical transceivers. There are three types: 12-channel transmitters, 12-channel receivers, and 4-channel two-way devices. In front of each slot on the board is written “F*-FF*-XMIT”, “F*-FF*-RECV”, or “F*-FF*-XCVR” for the 12 channel transmitters, 12 channel receivers, and 4-channel transmit/receive pair respectively. The 12 channel devices come connected in pairs with an orange tag on the transmitter and a blue tag on the receiver. The 4 channel devices come in single modules with an orange tag. Install the fireflies in the appropriate slots as shown in the following picture. Note that they can be somewhat difficult to slide in; you should try to keep the metal latch up and push them forward (parallel to the board) into the slot. </w:t>
+      </w:r>
+      <w:r>
+        <w:rPr>
+          <w:b w:val="1"/>
+          <w:color w:val="ff0000"/>
+          <w:rtl w:val="0"/>
+        </w:rPr>
+        <w:t xml:space="preserve">This should not take much force</w:t>
+      </w:r>
+      <w:r>
+        <w:rPr>
+          <w:rtl w:val="0"/>
+        </w:rPr>
+        <w:t xml:space="preserve">, so if you encounter much resistance, try repositioning the device and ensuring the latch is all the way up.</w:t>
+      </w:r>
+    </w:p>
+    <w:p>
+      <w:pPr>
+        <w:tabs>
+          <w:tab w:val="center" w:leader="none" w:pos="5400"/>
+        </w:tabs>
+        <w:ind w:left="720" w:firstLine="0"/>
         <w:rPr/>
       </w:pPr>
       <w:r>
-        <w:rPr>
-          <w:rFonts w:ascii="Calibri" w:cs="Calibri" w:eastAsia="Calibri" w:hAnsi="Calibri"/>
-          <w:b w:val="0"/>
-          <w:i w:val="0"/>
-          <w:smallCaps w:val="0"/>
-          <w:strike w:val="0"/>
-          <w:color w:val="000000"/>
-          <w:sz w:val="22"/>
-          <w:szCs w:val="22"/>
-          <w:u w:val="none"/>
-          <w:shd w:fill="auto" w:val="clear"/>
-          <w:vertAlign w:val="baseline"/>
-          <w:rtl w:val="0"/>
-        </w:rPr>
-        <w:t xml:space="preserve">Load the MCU testing program:</w:t>
-      </w:r>
-    </w:p>
-    <w:p>
-      <w:pPr>
-        <w:keepNext w:val="0"/>
-        <w:keepLines w:val="0"/>
-        <w:pageBreakBefore w:val="0"/>
-        <w:widowControl w:val="1"/>
-        <w:numPr>
-          <w:ilvl w:val="1"/>
-          <w:numId w:val="11"/>
-        </w:numPr>
-        <w:pBdr>
-          <w:top w:space="0" w:sz="0" w:val="nil"/>
-          <w:left w:space="0" w:sz="0" w:val="nil"/>
-          <w:bottom w:space="0" w:sz="0" w:val="nil"/>
-          <w:right w:space="0" w:sz="0" w:val="nil"/>
-          <w:between w:space="0" w:sz="0" w:val="nil"/>
-        </w:pBdr>
-        <w:shd w:fill="auto" w:val="clear"/>
-        <w:spacing w:after="0" w:before="0" w:line="276" w:lineRule="auto"/>
-        <w:ind w:left="1800" w:right="0" w:hanging="360"/>
-        <w:jc w:val="left"/>
         <w:rPr/>
-      </w:pPr>
-      <w:r>
-        <w:rPr>
-          <w:rFonts w:ascii="Calibri" w:cs="Calibri" w:eastAsia="Calibri" w:hAnsi="Calibri"/>
-          <w:b w:val="0"/>
-          <w:i w:val="0"/>
-          <w:smallCaps w:val="0"/>
-          <w:strike w:val="0"/>
-          <w:color w:val="000000"/>
-          <w:sz w:val="22"/>
-          <w:szCs w:val="22"/>
-          <w:u w:val="none"/>
-          <w:shd w:fill="auto" w:val="clear"/>
-          <w:vertAlign w:val="baseline"/>
-          <w:rtl w:val="0"/>
-        </w:rPr>
-        <w:t xml:space="preserve">`./load_prodtest.sh`</w:t>
-      </w:r>
-    </w:p>
-    <w:p>
-      <w:pPr>
-        <w:keepNext w:val="0"/>
-        <w:keepLines w:val="0"/>
-        <w:pageBreakBefore w:val="0"/>
-        <w:widowControl w:val="1"/>
-        <w:numPr>
-          <w:ilvl w:val="0"/>
-          <w:numId w:val="11"/>
-        </w:numPr>
-        <w:pBdr>
-          <w:top w:space="0" w:sz="0" w:val="nil"/>
-          <w:left w:space="0" w:sz="0" w:val="nil"/>
-          <w:bottom w:space="0" w:sz="0" w:val="nil"/>
-          <w:right w:space="0" w:sz="0" w:val="nil"/>
-          <w:between w:space="0" w:sz="0" w:val="nil"/>
-        </w:pBdr>
-        <w:shd w:fill="auto" w:val="clear"/>
-        <w:spacing w:after="200" w:before="0" w:line="276" w:lineRule="auto"/>
-        <w:ind w:left="1080" w:right="0" w:hanging="360"/>
-        <w:jc w:val="left"/>
-        <w:rPr/>
-      </w:pPr>
-      <w:r>
-        <w:rPr>
-          <w:rFonts w:ascii="Calibri" w:cs="Calibri" w:eastAsia="Calibri" w:hAnsi="Calibri"/>
-          <w:b w:val="0"/>
-          <w:i w:val="0"/>
-          <w:smallCaps w:val="0"/>
-          <w:strike w:val="0"/>
-          <w:color w:val="000000"/>
-          <w:sz w:val="22"/>
-          <w:szCs w:val="22"/>
-          <w:u w:val="none"/>
-          <w:shd w:fill="auto" w:val="clear"/>
-          <w:vertAlign w:val="baseline"/>
-          <w:rtl w:val="0"/>
-        </w:rPr>
-        <w:t xml:space="preserve">If there are any errors, log them and fail the board.</w:t>
-      </w:r>
-    </w:p>
-    <w:p>
-      <w:pPr>
-        <w:pStyle w:val="Heading3"/>
-        <w:rPr/>
-      </w:pPr>
-      <w:r>
-        <w:rPr>
-          <w:rtl w:val="0"/>
-        </w:rPr>
-        <w:t xml:space="preserve">Verify successful programming and proceed with software tests</w:t>
-      </w:r>
-    </w:p>
-    <w:p>
-      <w:pPr>
-        <w:keepNext w:val="0"/>
-        <w:keepLines w:val="0"/>
-        <w:pageBreakBefore w:val="0"/>
-        <w:widowControl w:val="1"/>
-        <w:numPr>
-          <w:ilvl w:val="0"/>
-          <w:numId w:val="9"/>
-        </w:numPr>
-        <w:pBdr>
-          <w:top w:space="0" w:sz="0" w:val="nil"/>
-          <w:left w:space="0" w:sz="0" w:val="nil"/>
-          <w:bottom w:space="0" w:sz="0" w:val="nil"/>
-          <w:right w:space="0" w:sz="0" w:val="nil"/>
-          <w:between w:space="0" w:sz="0" w:val="nil"/>
-        </w:pBdr>
-        <w:shd w:fill="auto" w:val="clear"/>
-        <w:spacing w:after="200" w:before="0" w:line="276" w:lineRule="auto"/>
-        <w:ind w:left="720" w:right="0" w:hanging="360"/>
-        <w:jc w:val="left"/>
-        <w:rPr>
-          <w:rFonts w:ascii="Calibri" w:cs="Calibri" w:eastAsia="Calibri" w:hAnsi="Calibri"/>
-          <w:b w:val="0"/>
-          <w:i w:val="0"/>
-          <w:smallCaps w:val="0"/>
-          <w:strike w:val="0"/>
-          <w:color w:val="000000"/>
-          <w:sz w:val="22"/>
-          <w:szCs w:val="22"/>
-          <w:u w:val="none"/>
-          <w:shd w:fill="auto" w:val="clear"/>
-          <w:vertAlign w:val="baseline"/>
-        </w:rPr>
-      </w:pPr>
-      <w:r>
-        <w:rPr>
-          <w:rFonts w:ascii="Calibri" w:cs="Calibri" w:eastAsia="Calibri" w:hAnsi="Calibri"/>
-          <w:b w:val="0"/>
-          <w:i w:val="0"/>
-          <w:smallCaps w:val="0"/>
-          <w:strike w:val="0"/>
-          <w:color w:val="000000"/>
-          <w:sz w:val="22"/>
-          <w:szCs w:val="22"/>
-          <w:u w:val="none"/>
-          <w:shd w:fill="auto" w:val="clear"/>
-          <w:vertAlign w:val="baseline"/>
-          <w:rtl w:val="0"/>
-        </w:rPr>
-        <w:t xml:space="preserve">After programming, the green MCU_ENABLED and PWR_OK LEDs should be lit. Note the current on the 12V power supply. It should be around 0.6 amps.</w:t>
-      </w:r>
-    </w:p>
-    <w:p>
-      <w:pPr>
-        <w:pStyle w:val="Heading3"/>
-        <w:rPr/>
-      </w:pPr>
-      <w:r>
-        <w:rPr>
-          <w:rtl w:val="0"/>
-        </w:rPr>
-        <w:t xml:space="preserve">MCU software tests</w:t>
-      </w:r>
-    </w:p>
-    <w:p>
-      <w:pPr>
-        <w:rPr/>
-      </w:pPr>
-      <w:r>
-        <w:rPr>
-          <w:rtl w:val="0"/>
-        </w:rPr>
-        <w:t xml:space="preserve">Run the production MCU test firmware testing suite. To connect to the MCU, on lnx231, run the command `screen /dev/ttyUSB0 115200`. (to exit screen, type “C-A k y”).</w:t>
-      </w:r>
-    </w:p>
-    <w:p>
-      <w:pPr>
-        <w:rPr/>
-      </w:pPr>
-      <w:r>
-        <w:rPr>
-          <w:rtl w:val="0"/>
-        </w:rPr>
-        <w:t xml:space="preserve">From the prompt, run the command `prodtest1` .  If the output says ‘All tests successful’, record success. If not, record the information and fail the board.</w:t>
-      </w:r>
-    </w:p>
-    <w:p>
-      <w:pPr>
-        <w:rPr/>
-      </w:pPr>
-      <w:r>
-        <w:rPr>
-          <w:rtl w:val="0"/>
-        </w:rPr>
-      </w:r>
-    </w:p>
-    <w:p>
-      <w:pPr>
-        <w:jc w:val="center"/>
-        <w:rPr>
-          <w:b w:val="1"/>
-        </w:rPr>
-      </w:pPr>
-      <w:r>
-        <w:rPr>
-          <w:b w:val="1"/>
-          <w:rtl w:val="0"/>
-        </w:rPr>
-        <w:t xml:space="preserve">[ GO TO HEAT SINK INSTALLATION STEP]</w:t>
-      </w:r>
-    </w:p>
-    <w:p>
-      <w:pPr>
-        <w:rPr>
-          <w:color w:val="000000"/>
-        </w:rPr>
-      </w:pPr>
-      <w:r>
-        <w:br w:type="page"/>
-      </w:r>
-      <w:r>
-        <w:rPr>
-          <w:rtl w:val="0"/>
-        </w:rPr>
-      </w:r>
-    </w:p>
-    <w:p>
-      <w:pPr>
-        <w:rPr>
-          <w:color w:val="000000"/>
-        </w:rPr>
-      </w:pPr>
+        <w:drawing>
+          <wp:inline distB="114300" distT="114300" distL="114300" distR="114300">
+            <wp:extent cx="3591549" cy="2700346"/>
+            <wp:effectExtent b="0" l="0" r="0" t="0"/>
+            <wp:docPr id="2137387510" name="image60.jpg"/>
+            <a:graphic>
+              <a:graphicData uri="http://schemas.openxmlformats.org/drawingml/2006/picture">
+                <pic:pic>
+                  <pic:nvPicPr>
+                    <pic:cNvPr id="0" name="image60.jpg"/>
+                    <pic:cNvPicPr preferRelativeResize="0"/>
+                  </pic:nvPicPr>
+                  <pic:blipFill>
+                    <a:blip r:embed="rId21"/>
+                    <a:srcRect b="0" l="0" r="0" t="0"/>
+                    <a:stretch>
+                      <a:fillRect/>
+                    </a:stretch>
+                  </pic:blipFill>
+                  <pic:spPr>
+                    <a:xfrm>
+                      <a:off x="0" y="0"/>
+                      <a:ext cx="3591549" cy="2700346"/>
+                    </a:xfrm>
+                    <a:prstGeom prst="rect"/>
+                    <a:ln/>
+                  </pic:spPr>
+                </pic:pic>
+              </a:graphicData>
+            </a:graphic>
+          </wp:inline>
+        </w:drawing>
+      </w:r>
       <w:r>
         <w:rPr>
           <w:rtl w:val="0"/>
@@ -8653,7 +8530,14 @@
         <w:rPr>
           <w:rtl w:val="0"/>
         </w:rPr>
-        <w:t xml:space="preserve">Program MCU with main firmware</w:t>
+        <w:t xml:space="preserve"> </w:t>
+      </w:r>
+      <w:r>
+        <w:rPr>
+          <w:rtl w:val="0"/>
+        </w:rPr>
+        <w:t xml:space="preserve">Program MCU for production testing</w:t>
+        <w:tab/>
       </w:r>
     </w:p>
     <w:p>
@@ -8735,7 +8619,7 @@
           <w:vertAlign w:val="baseline"/>
           <w:rtl w:val="0"/>
         </w:rPr>
-        <w:t xml:space="preserve">Load the MCU testing program:</w:t>
+        <w:t xml:space="preserve">Program the boot loader:</w:t>
       </w:r>
     </w:p>
     <w:p>
@@ -8776,7 +8660,89 @@
           <w:vertAlign w:val="baseline"/>
           <w:rtl w:val="0"/>
         </w:rPr>
-        <w:t xml:space="preserve">`./load_main.sh`</w:t>
+        <w:t xml:space="preserve">` ./load_bl.sh`</w:t>
+      </w:r>
+    </w:p>
+    <w:p>
+      <w:pPr>
+        <w:keepNext w:val="0"/>
+        <w:keepLines w:val="0"/>
+        <w:pageBreakBefore w:val="0"/>
+        <w:widowControl w:val="1"/>
+        <w:numPr>
+          <w:ilvl w:val="0"/>
+          <w:numId w:val="13"/>
+        </w:numPr>
+        <w:pBdr>
+          <w:top w:space="0" w:sz="0" w:val="nil"/>
+          <w:left w:space="0" w:sz="0" w:val="nil"/>
+          <w:bottom w:space="0" w:sz="0" w:val="nil"/>
+          <w:right w:space="0" w:sz="0" w:val="nil"/>
+          <w:between w:space="0" w:sz="0" w:val="nil"/>
+        </w:pBdr>
+        <w:shd w:fill="auto" w:val="clear"/>
+        <w:spacing w:after="0" w:before="0" w:line="276" w:lineRule="auto"/>
+        <w:ind w:left="1080" w:right="0" w:hanging="360"/>
+        <w:jc w:val="left"/>
+        <w:rPr/>
+      </w:pPr>
+      <w:r>
+        <w:rPr>
+          <w:rFonts w:ascii="Calibri" w:cs="Calibri" w:eastAsia="Calibri" w:hAnsi="Calibri"/>
+          <w:b w:val="0"/>
+          <w:i w:val="0"/>
+          <w:smallCaps w:val="0"/>
+          <w:strike w:val="0"/>
+          <w:color w:val="000000"/>
+          <w:sz w:val="22"/>
+          <w:szCs w:val="22"/>
+          <w:u w:val="none"/>
+          <w:shd w:fill="auto" w:val="clear"/>
+          <w:vertAlign w:val="baseline"/>
+          <w:rtl w:val="0"/>
+        </w:rPr>
+        <w:t xml:space="preserve">Load the MCU testing program:</w:t>
+      </w:r>
+    </w:p>
+    <w:p>
+      <w:pPr>
+        <w:keepNext w:val="0"/>
+        <w:keepLines w:val="0"/>
+        <w:pageBreakBefore w:val="0"/>
+        <w:widowControl w:val="1"/>
+        <w:numPr>
+          <w:ilvl w:val="1"/>
+          <w:numId w:val="13"/>
+        </w:numPr>
+        <w:pBdr>
+          <w:top w:space="0" w:sz="0" w:val="nil"/>
+          <w:left w:space="0" w:sz="0" w:val="nil"/>
+          <w:bottom w:space="0" w:sz="0" w:val="nil"/>
+          <w:right w:space="0" w:sz="0" w:val="nil"/>
+          <w:between w:space="0" w:sz="0" w:val="nil"/>
+        </w:pBdr>
+        <w:shd w:fill="auto" w:val="clear"/>
+        <w:spacing w:after="0" w:before="0" w:line="276" w:lineRule="auto"/>
+        <w:ind w:left="1800" w:right="0" w:hanging="360"/>
+        <w:jc w:val="left"/>
+        <w:rPr/>
+      </w:pPr>
+      <w:r>
+        <w:rPr>
+          <w:rFonts w:ascii="Calibri" w:cs="Calibri" w:eastAsia="Calibri" w:hAnsi="Calibri"/>
+          <w:b w:val="0"/>
+          <w:i w:val="0"/>
+          <w:smallCaps w:val="0"/>
+          <w:strike w:val="0"/>
+          <w:color w:val="000000"/>
+          <w:sz w:val="22"/>
+          <w:szCs w:val="22"/>
+          <w:u w:val="none"/>
+          <w:shd w:fill="auto" w:val="clear"/>
+          <w:vertAlign w:val="baseline"/>
+          <w:rtl w:val="0"/>
+        </w:rPr>
+        <w:t xml:space="preserve">`./load_prodtest.sh`</w:t>
       </w:r>
     </w:p>
     <w:p>
@@ -8822,6 +8788,402 @@
     </w:p>
     <w:p>
       <w:pPr>
+        <w:pStyle w:val="Heading3"/>
+        <w:rPr/>
+      </w:pPr>
+      <w:r>
+        <w:rPr>
+          <w:rtl w:val="0"/>
+        </w:rPr>
+        <w:t xml:space="preserve">Verify successful programming and proceed with software tests</w:t>
+      </w:r>
+    </w:p>
+    <w:p>
+      <w:pPr>
+        <w:keepNext w:val="0"/>
+        <w:keepLines w:val="0"/>
+        <w:pageBreakBefore w:val="0"/>
+        <w:widowControl w:val="1"/>
+        <w:numPr>
+          <w:ilvl w:val="0"/>
+          <w:numId w:val="11"/>
+        </w:numPr>
+        <w:pBdr>
+          <w:top w:space="0" w:sz="0" w:val="nil"/>
+          <w:left w:space="0" w:sz="0" w:val="nil"/>
+          <w:bottom w:space="0" w:sz="0" w:val="nil"/>
+          <w:right w:space="0" w:sz="0" w:val="nil"/>
+          <w:between w:space="0" w:sz="0" w:val="nil"/>
+        </w:pBdr>
+        <w:shd w:fill="auto" w:val="clear"/>
+        <w:spacing w:after="200" w:before="0" w:line="276" w:lineRule="auto"/>
+        <w:ind w:left="720" w:right="0" w:hanging="360"/>
+        <w:jc w:val="left"/>
+        <w:rPr>
+          <w:rFonts w:ascii="Calibri" w:cs="Calibri" w:eastAsia="Calibri" w:hAnsi="Calibri"/>
+          <w:b w:val="0"/>
+          <w:i w:val="0"/>
+          <w:smallCaps w:val="0"/>
+          <w:strike w:val="0"/>
+          <w:color w:val="000000"/>
+          <w:sz w:val="22"/>
+          <w:szCs w:val="22"/>
+          <w:u w:val="none"/>
+          <w:shd w:fill="auto" w:val="clear"/>
+          <w:vertAlign w:val="baseline"/>
+        </w:rPr>
+      </w:pPr>
+      <w:r>
+        <w:rPr>
+          <w:rFonts w:ascii="Calibri" w:cs="Calibri" w:eastAsia="Calibri" w:hAnsi="Calibri"/>
+          <w:b w:val="0"/>
+          <w:i w:val="0"/>
+          <w:smallCaps w:val="0"/>
+          <w:strike w:val="0"/>
+          <w:color w:val="000000"/>
+          <w:sz w:val="22"/>
+          <w:szCs w:val="22"/>
+          <w:u w:val="none"/>
+          <w:shd w:fill="auto" w:val="clear"/>
+          <w:vertAlign w:val="baseline"/>
+          <w:rtl w:val="0"/>
+        </w:rPr>
+        <w:t xml:space="preserve">After programming, the green MCU_ENABLED and PWR_OK LEDs should be lit. Note the current on the 12V power supply. It should be around 0.6 amps.</w:t>
+      </w:r>
+    </w:p>
+    <w:p>
+      <w:pPr>
+        <w:pStyle w:val="Heading3"/>
+        <w:rPr/>
+      </w:pPr>
+      <w:r>
+        <w:br w:type="page"/>
+      </w:r>
+      <w:r>
+        <w:rPr>
+          <w:rtl w:val="0"/>
+        </w:rPr>
+      </w:r>
+    </w:p>
+    <w:p>
+      <w:pPr>
+        <w:pStyle w:val="Heading3"/>
+        <w:rPr/>
+      </w:pPr>
+      <w:r>
+        <w:rPr>
+          <w:rtl w:val="0"/>
+        </w:rPr>
+        <w:t xml:space="preserve">MCU software tests</w:t>
+      </w:r>
+    </w:p>
+    <w:p>
+      <w:pPr>
+        <w:rPr/>
+      </w:pPr>
+      <w:r>
+        <w:rPr>
+          <w:rtl w:val="0"/>
+        </w:rPr>
+        <w:t xml:space="preserve">Run the production MCU test firmware testing suite. To connect to the MCU, on lnx231, run the command `screen /dev/ttyUSB1 115200`. (Note, the device might be a different USB device such as /dev/ttyUSB0. If this is the case, you should update this on subsequent steps as well. To exit screen, type “C-A k y”).</w:t>
+      </w:r>
+    </w:p>
+    <w:p>
+      <w:pPr>
+        <w:rPr/>
+      </w:pPr>
+      <w:r>
+        <w:rPr>
+          <w:rtl w:val="0"/>
+        </w:rPr>
+        <w:t xml:space="preserve">From the prompt, run the command `prodtest1` .  If the output says ‘All tests successful’, record success. If not, record the information and fail the board.</w:t>
+      </w:r>
+    </w:p>
+    <w:p>
+      <w:pPr>
+        <w:pStyle w:val="Heading3"/>
+        <w:rPr/>
+      </w:pPr>
+      <w:bookmarkStart w:colFirst="0" w:colLast="0" w:name="_heading=h.sh56b59oetns" w:id="3"/>
+      <w:bookmarkEnd w:id="3"/>
+      <w:r>
+        <w:rPr>
+          <w:rtl w:val="0"/>
+        </w:rPr>
+        <w:t xml:space="preserve">Uninstall fireflies</w:t>
+      </w:r>
+    </w:p>
+    <w:p>
+      <w:pPr>
+        <w:numPr>
+          <w:ilvl w:val="0"/>
+          <w:numId w:val="18"/>
+        </w:numPr>
+        <w:ind w:left="720" w:hanging="360"/>
+        <w:rPr>
+          <w:u w:val="none"/>
+        </w:rPr>
+      </w:pPr>
+      <w:r>
+        <w:rPr>
+          <w:rtl w:val="0"/>
+        </w:rPr>
+        <w:t xml:space="preserve">Remove the firefly modules from the board, by ensuring the latch is up and sliding out. This again should not take much force.</w:t>
+      </w:r>
+    </w:p>
+    <w:p>
+      <w:pPr>
+        <w:jc w:val="center"/>
+        <w:rPr>
+          <w:b w:val="1"/>
+        </w:rPr>
+      </w:pPr>
+      <w:r>
+        <w:rPr>
+          <w:b w:val="1"/>
+          <w:rtl w:val="0"/>
+        </w:rPr>
+        <w:t xml:space="preserve">[ GO TO HEAT SINK INSTALLATION STEP]</w:t>
+      </w:r>
+    </w:p>
+    <w:p>
+      <w:pPr>
+        <w:rPr>
+          <w:color w:val="000000"/>
+        </w:rPr>
+      </w:pPr>
+      <w:r>
+        <w:br w:type="page"/>
+      </w:r>
+      <w:r>
+        <w:rPr>
+          <w:rtl w:val="0"/>
+        </w:rPr>
+      </w:r>
+    </w:p>
+    <w:p>
+      <w:pPr>
+        <w:rPr>
+          <w:color w:val="000000"/>
+        </w:rPr>
+      </w:pPr>
+      <w:r>
+        <w:rPr>
+          <w:rtl w:val="0"/>
+        </w:rPr>
+      </w:r>
+    </w:p>
+    <w:p>
+      <w:pPr>
+        <w:pStyle w:val="Heading3"/>
+        <w:tabs>
+          <w:tab w:val="center" w:leader="none" w:pos="5400"/>
+        </w:tabs>
+        <w:rPr/>
+      </w:pPr>
+      <w:r>
+        <w:rPr>
+          <w:rtl w:val="0"/>
+        </w:rPr>
+        <w:t xml:space="preserve">Program MCU with main firmware</w:t>
+      </w:r>
+    </w:p>
+    <w:p>
+      <w:pPr>
+        <w:keepNext w:val="0"/>
+        <w:keepLines w:val="0"/>
+        <w:pageBreakBefore w:val="0"/>
+        <w:widowControl w:val="1"/>
+        <w:numPr>
+          <w:ilvl w:val="0"/>
+          <w:numId w:val="15"/>
+        </w:numPr>
+        <w:pBdr>
+          <w:top w:space="0" w:sz="0" w:val="nil"/>
+          <w:left w:space="0" w:sz="0" w:val="nil"/>
+          <w:bottom w:space="0" w:sz="0" w:val="nil"/>
+          <w:right w:space="0" w:sz="0" w:val="nil"/>
+          <w:between w:space="0" w:sz="0" w:val="nil"/>
+        </w:pBdr>
+        <w:shd w:fill="auto" w:val="clear"/>
+        <w:spacing w:after="0" w:before="0" w:line="276" w:lineRule="auto"/>
+        <w:ind w:left="1080" w:right="0" w:hanging="360"/>
+        <w:jc w:val="left"/>
+        <w:rPr/>
+      </w:pPr>
+      <w:r>
+        <w:rPr>
+          <w:rtl w:val="0"/>
+        </w:rPr>
+        <w:t xml:space="preserve">Connect board back to test board/programmer cable connected to lnx231</w:t>
+      </w:r>
+    </w:p>
+    <w:p>
+      <w:pPr>
+        <w:keepNext w:val="0"/>
+        <w:keepLines w:val="0"/>
+        <w:pageBreakBefore w:val="0"/>
+        <w:widowControl w:val="1"/>
+        <w:numPr>
+          <w:ilvl w:val="0"/>
+          <w:numId w:val="15"/>
+        </w:numPr>
+        <w:pBdr>
+          <w:top w:space="0" w:sz="0" w:val="nil"/>
+          <w:left w:space="0" w:sz="0" w:val="nil"/>
+          <w:bottom w:space="0" w:sz="0" w:val="nil"/>
+          <w:right w:space="0" w:sz="0" w:val="nil"/>
+          <w:between w:space="0" w:sz="0" w:val="nil"/>
+        </w:pBdr>
+        <w:shd w:fill="auto" w:val="clear"/>
+        <w:spacing w:after="0" w:before="0" w:line="276" w:lineRule="auto"/>
+        <w:ind w:left="1080" w:right="0" w:hanging="360"/>
+        <w:jc w:val="left"/>
+        <w:rPr/>
+      </w:pPr>
+      <w:r>
+        <w:rPr>
+          <w:rFonts w:ascii="Calibri" w:cs="Calibri" w:eastAsia="Calibri" w:hAnsi="Calibri"/>
+          <w:b w:val="0"/>
+          <w:i w:val="0"/>
+          <w:smallCaps w:val="0"/>
+          <w:strike w:val="0"/>
+          <w:color w:val="000000"/>
+          <w:sz w:val="22"/>
+          <w:szCs w:val="22"/>
+          <w:u w:val="none"/>
+          <w:shd w:fill="auto" w:val="clear"/>
+          <w:vertAlign w:val="baseline"/>
+          <w:rtl w:val="0"/>
+        </w:rPr>
+        <w:t xml:space="preserve">Log onto the machine lnx231.classe.corrnell.edu and go to the directory /nfs/cms/tracktrigger/apollo/mcu_bit.</w:t>
+      </w:r>
+    </w:p>
+    <w:p>
+      <w:pPr>
+        <w:keepNext w:val="0"/>
+        <w:keepLines w:val="0"/>
+        <w:pageBreakBefore w:val="0"/>
+        <w:widowControl w:val="1"/>
+        <w:numPr>
+          <w:ilvl w:val="0"/>
+          <w:numId w:val="15"/>
+        </w:numPr>
+        <w:pBdr>
+          <w:top w:space="0" w:sz="0" w:val="nil"/>
+          <w:left w:space="0" w:sz="0" w:val="nil"/>
+          <w:bottom w:space="0" w:sz="0" w:val="nil"/>
+          <w:right w:space="0" w:sz="0" w:val="nil"/>
+          <w:between w:space="0" w:sz="0" w:val="nil"/>
+        </w:pBdr>
+        <w:shd w:fill="auto" w:val="clear"/>
+        <w:spacing w:after="0" w:before="0" w:line="276" w:lineRule="auto"/>
+        <w:ind w:left="1080" w:right="0" w:hanging="360"/>
+        <w:jc w:val="left"/>
+        <w:rPr/>
+      </w:pPr>
+      <w:r>
+        <w:rPr>
+          <w:rFonts w:ascii="Calibri" w:cs="Calibri" w:eastAsia="Calibri" w:hAnsi="Calibri"/>
+          <w:b w:val="0"/>
+          <w:i w:val="0"/>
+          <w:smallCaps w:val="0"/>
+          <w:strike w:val="0"/>
+          <w:color w:val="000000"/>
+          <w:sz w:val="22"/>
+          <w:szCs w:val="22"/>
+          <w:u w:val="none"/>
+          <w:shd w:fill="auto" w:val="clear"/>
+          <w:vertAlign w:val="baseline"/>
+          <w:rtl w:val="0"/>
+        </w:rPr>
+        <w:t xml:space="preserve">Load the MCU testing program:</w:t>
+      </w:r>
+    </w:p>
+    <w:p>
+      <w:pPr>
+        <w:keepNext w:val="0"/>
+        <w:keepLines w:val="0"/>
+        <w:pageBreakBefore w:val="0"/>
+        <w:widowControl w:val="1"/>
+        <w:numPr>
+          <w:ilvl w:val="1"/>
+          <w:numId w:val="15"/>
+        </w:numPr>
+        <w:pBdr>
+          <w:top w:space="0" w:sz="0" w:val="nil"/>
+          <w:left w:space="0" w:sz="0" w:val="nil"/>
+          <w:bottom w:space="0" w:sz="0" w:val="nil"/>
+          <w:right w:space="0" w:sz="0" w:val="nil"/>
+          <w:between w:space="0" w:sz="0" w:val="nil"/>
+        </w:pBdr>
+        <w:shd w:fill="auto" w:val="clear"/>
+        <w:spacing w:after="0" w:before="0" w:line="276" w:lineRule="auto"/>
+        <w:ind w:left="1800" w:right="0" w:hanging="360"/>
+        <w:jc w:val="left"/>
+        <w:rPr/>
+      </w:pPr>
+      <w:r>
+        <w:rPr>
+          <w:rFonts w:ascii="Calibri" w:cs="Calibri" w:eastAsia="Calibri" w:hAnsi="Calibri"/>
+          <w:b w:val="0"/>
+          <w:i w:val="0"/>
+          <w:smallCaps w:val="0"/>
+          <w:strike w:val="0"/>
+          <w:color w:val="000000"/>
+          <w:sz w:val="22"/>
+          <w:szCs w:val="22"/>
+          <w:u w:val="none"/>
+          <w:shd w:fill="auto" w:val="clear"/>
+          <w:vertAlign w:val="baseline"/>
+          <w:rtl w:val="0"/>
+        </w:rPr>
+        <w:t xml:space="preserve">`./load_main.sh`</w:t>
+      </w:r>
+    </w:p>
+    <w:p>
+      <w:pPr>
+        <w:keepNext w:val="0"/>
+        <w:keepLines w:val="0"/>
+        <w:pageBreakBefore w:val="0"/>
+        <w:widowControl w:val="1"/>
+        <w:numPr>
+          <w:ilvl w:val="0"/>
+          <w:numId w:val="15"/>
+        </w:numPr>
+        <w:pBdr>
+          <w:top w:space="0" w:sz="0" w:val="nil"/>
+          <w:left w:space="0" w:sz="0" w:val="nil"/>
+          <w:bottom w:space="0" w:sz="0" w:val="nil"/>
+          <w:right w:space="0" w:sz="0" w:val="nil"/>
+          <w:between w:space="0" w:sz="0" w:val="nil"/>
+        </w:pBdr>
+        <w:shd w:fill="auto" w:val="clear"/>
+        <w:spacing w:after="200" w:before="0" w:line="276" w:lineRule="auto"/>
+        <w:ind w:left="1080" w:right="0" w:hanging="360"/>
+        <w:jc w:val="left"/>
+        <w:rPr/>
+      </w:pPr>
+      <w:r>
+        <w:rPr>
+          <w:rFonts w:ascii="Calibri" w:cs="Calibri" w:eastAsia="Calibri" w:hAnsi="Calibri"/>
+          <w:b w:val="0"/>
+          <w:i w:val="0"/>
+          <w:smallCaps w:val="0"/>
+          <w:strike w:val="0"/>
+          <w:color w:val="000000"/>
+          <w:sz w:val="22"/>
+          <w:szCs w:val="22"/>
+          <w:u w:val="none"/>
+          <w:shd w:fill="auto" w:val="clear"/>
+          <w:vertAlign w:val="baseline"/>
+          <w:rtl w:val="0"/>
+        </w:rPr>
+        <w:t xml:space="preserve">If there are any errors, log them and fail the board.</w:t>
+      </w:r>
+    </w:p>
+    <w:p>
+      <w:pPr>
         <w:rPr>
           <w:rFonts w:ascii="Cambria" w:cs="Cambria" w:eastAsia="Cambria" w:hAnsi="Cambria"/>
           <w:b w:val="1"/>
@@ -8836,6 +9198,151 @@
           <w:rtl w:val="0"/>
         </w:rPr>
         <w:t xml:space="preserve">Load board ID into the internal EEPROM</w:t>
+      </w:r>
+    </w:p>
+    <w:p>
+      <w:pPr>
+        <w:keepNext w:val="0"/>
+        <w:keepLines w:val="0"/>
+        <w:pageBreakBefore w:val="0"/>
+        <w:widowControl w:val="1"/>
+        <w:numPr>
+          <w:ilvl w:val="0"/>
+          <w:numId w:val="16"/>
+        </w:numPr>
+        <w:pBdr>
+          <w:top w:space="0" w:sz="0" w:val="nil"/>
+          <w:left w:space="0" w:sz="0" w:val="nil"/>
+          <w:bottom w:space="0" w:sz="0" w:val="nil"/>
+          <w:right w:space="0" w:sz="0" w:val="nil"/>
+          <w:between w:space="0" w:sz="0" w:val="nil"/>
+        </w:pBdr>
+        <w:shd w:fill="auto" w:val="clear"/>
+        <w:spacing w:after="0" w:before="0" w:line="276" w:lineRule="auto"/>
+        <w:ind w:left="720" w:right="0" w:hanging="360"/>
+        <w:jc w:val="left"/>
+        <w:rPr/>
+      </w:pPr>
+      <w:r>
+        <w:rPr>
+          <w:rFonts w:ascii="Calibri" w:cs="Calibri" w:eastAsia="Calibri" w:hAnsi="Calibri"/>
+          <w:b w:val="0"/>
+          <w:i w:val="0"/>
+          <w:smallCaps w:val="0"/>
+          <w:strike w:val="0"/>
+          <w:color w:val="000000"/>
+          <w:sz w:val="22"/>
+          <w:szCs w:val="22"/>
+          <w:u w:val="none"/>
+          <w:shd w:fill="auto" w:val="clear"/>
+          <w:vertAlign w:val="baseline"/>
+          <w:rtl w:val="0"/>
+        </w:rPr>
+        <w:t xml:space="preserve">Open the MCU console via `screen /dev/ttyUSB1 115200`. </w:t>
+      </w:r>
+    </w:p>
+    <w:p>
+      <w:pPr>
+        <w:keepNext w:val="0"/>
+        <w:keepLines w:val="0"/>
+        <w:pageBreakBefore w:val="0"/>
+        <w:widowControl w:val="1"/>
+        <w:numPr>
+          <w:ilvl w:val="0"/>
+          <w:numId w:val="16"/>
+        </w:numPr>
+        <w:pBdr>
+          <w:top w:space="0" w:sz="0" w:val="nil"/>
+          <w:left w:space="0" w:sz="0" w:val="nil"/>
+          <w:bottom w:space="0" w:sz="0" w:val="nil"/>
+          <w:right w:space="0" w:sz="0" w:val="nil"/>
+          <w:between w:space="0" w:sz="0" w:val="nil"/>
+        </w:pBdr>
+        <w:shd w:fill="auto" w:val="clear"/>
+        <w:spacing w:after="0" w:before="0" w:line="276" w:lineRule="auto"/>
+        <w:ind w:left="720" w:right="0" w:hanging="360"/>
+        <w:jc w:val="left"/>
+        <w:rPr/>
+      </w:pPr>
+      <w:r>
+        <w:rPr>
+          <w:rFonts w:ascii="Calibri" w:cs="Calibri" w:eastAsia="Calibri" w:hAnsi="Calibri"/>
+          <w:b w:val="0"/>
+          <w:i w:val="0"/>
+          <w:smallCaps w:val="0"/>
+          <w:strike w:val="0"/>
+          <w:color w:val="000000"/>
+          <w:sz w:val="22"/>
+          <w:szCs w:val="22"/>
+          <w:u w:val="none"/>
+          <w:shd w:fill="auto" w:val="clear"/>
+          <w:vertAlign w:val="baseline"/>
+          <w:rtl w:val="0"/>
+        </w:rPr>
+        <w:t xml:space="preserve">At the prompt, type `first_mcu &lt;ID&gt; 3 0 0 `. Replace &lt;ID&gt; with the CM serial number (just numbers) from the sticker you placed on the board. (The final three numbers are as follows: 3 is the board revision, and the other two are flags that can be used to debug fireflies or power supplies.)</w:t>
+      </w:r>
+    </w:p>
+    <w:p>
+      <w:pPr>
+        <w:keepNext w:val="0"/>
+        <w:keepLines w:val="0"/>
+        <w:pageBreakBefore w:val="0"/>
+        <w:widowControl w:val="1"/>
+        <w:numPr>
+          <w:ilvl w:val="0"/>
+          <w:numId w:val="16"/>
+        </w:numPr>
+        <w:pBdr>
+          <w:top w:space="0" w:sz="0" w:val="nil"/>
+          <w:left w:space="0" w:sz="0" w:val="nil"/>
+          <w:bottom w:space="0" w:sz="0" w:val="nil"/>
+          <w:right w:space="0" w:sz="0" w:val="nil"/>
+          <w:between w:space="0" w:sz="0" w:val="nil"/>
+        </w:pBdr>
+        <w:shd w:fill="auto" w:val="clear"/>
+        <w:spacing w:after="200" w:before="0" w:line="276" w:lineRule="auto"/>
+        <w:ind w:left="720" w:right="0" w:hanging="360"/>
+        <w:jc w:val="left"/>
+        <w:rPr/>
+      </w:pPr>
+      <w:r>
+        <w:rPr>
+          <w:rFonts w:ascii="Calibri" w:cs="Calibri" w:eastAsia="Calibri" w:hAnsi="Calibri"/>
+          <w:b w:val="0"/>
+          <w:i w:val="0"/>
+          <w:smallCaps w:val="0"/>
+          <w:strike w:val="0"/>
+          <w:color w:val="000000"/>
+          <w:sz w:val="22"/>
+          <w:szCs w:val="22"/>
+          <w:u w:val="none"/>
+          <w:shd w:fill="auto" w:val="clear"/>
+          <w:vertAlign w:val="baseline"/>
+          <w:rtl w:val="0"/>
+        </w:rPr>
+        <w:t xml:space="preserve">Type “id” at the prompt and confirm that the entry took.</w:t>
+      </w:r>
+    </w:p>
+    <w:p>
+      <w:pPr>
+        <w:rPr/>
+      </w:pPr>
+      <w:r>
+        <w:rPr>
+          <w:rtl w:val="0"/>
+        </w:rPr>
+      </w:r>
+    </w:p>
+    <w:p>
+      <w:pPr>
+        <w:pStyle w:val="Heading3"/>
+        <w:rPr/>
+      </w:pPr>
+      <w:r>
+        <w:rPr>
+          <w:rtl w:val="0"/>
+        </w:rPr>
+        <w:t xml:space="preserve">Clock testing program</w:t>
       </w:r>
     </w:p>
     <w:p>
@@ -8863,20 +9370,176 @@
       </w:pPr>
       <w:r>
         <w:rPr>
-          <w:rFonts w:ascii="Calibri" w:cs="Calibri" w:eastAsia="Calibri" w:hAnsi="Calibri"/>
-          <w:b w:val="0"/>
-          <w:i w:val="0"/>
-          <w:smallCaps w:val="0"/>
-          <w:strike w:val="0"/>
-          <w:color w:val="000000"/>
-          <w:sz w:val="22"/>
-          <w:szCs w:val="22"/>
-          <w:u w:val="none"/>
-          <w:shd w:fill="auto" w:val="clear"/>
-          <w:vertAlign w:val="baseline"/>
-          <w:rtl w:val="0"/>
-        </w:rPr>
-        <w:t xml:space="preserve">Open the MCU console via `screen /dev/ttyUSB1 115200`. </w:t>
+          <w:rtl w:val="0"/>
+        </w:rPr>
+        <w:t xml:space="preserve">Setup python and vivado environment using:</w:t>
+      </w:r>
+    </w:p>
+    <w:p>
+      <w:pPr>
+        <w:keepNext w:val="0"/>
+        <w:keepLines w:val="0"/>
+        <w:pageBreakBefore w:val="0"/>
+        <w:widowControl w:val="1"/>
+        <w:pBdr>
+          <w:top w:space="0" w:sz="0" w:val="nil"/>
+          <w:left w:space="0" w:sz="0" w:val="nil"/>
+          <w:bottom w:space="0" w:sz="0" w:val="nil"/>
+          <w:right w:space="0" w:sz="0" w:val="nil"/>
+          <w:between w:space="0" w:sz="0" w:val="nil"/>
+        </w:pBdr>
+        <w:shd w:fill="auto" w:val="clear"/>
+        <w:spacing w:after="0" w:before="0" w:line="276" w:lineRule="auto"/>
+        <w:ind w:left="0" w:right="0" w:firstLine="0"/>
+        <w:jc w:val="left"/>
+        <w:rPr/>
+      </w:pPr>
+      <w:r>
+        <w:rPr>
+          <w:rtl w:val="0"/>
+        </w:rPr>
+      </w:r>
+    </w:p>
+    <w:p>
+      <w:pPr>
+        <w:keepNext w:val="0"/>
+        <w:keepLines w:val="0"/>
+        <w:pageBreakBefore w:val="0"/>
+        <w:widowControl w:val="1"/>
+        <w:pBdr>
+          <w:top w:space="0" w:sz="0" w:val="nil"/>
+          <w:left w:space="0" w:sz="0" w:val="nil"/>
+          <w:bottom w:space="0" w:sz="0" w:val="nil"/>
+          <w:right w:space="0" w:sz="0" w:val="nil"/>
+          <w:between w:space="0" w:sz="0" w:val="nil"/>
+        </w:pBdr>
+        <w:shd w:fill="auto" w:val="clear"/>
+        <w:spacing w:after="0" w:before="0" w:line="276" w:lineRule="auto"/>
+        <w:ind w:left="0" w:right="0" w:firstLine="0"/>
+        <w:jc w:val="left"/>
+        <w:rPr>
+          <w:rFonts w:ascii="IBM Plex Mono" w:cs="IBM Plex Mono" w:eastAsia="IBM Plex Mono" w:hAnsi="IBM Plex Mono"/>
+        </w:rPr>
+      </w:pPr>
+      <w:r>
+        <w:rPr>
+          <w:rFonts w:ascii="IBM Plex Mono" w:cs="IBM Plex Mono" w:eastAsia="IBM Plex Mono" w:hAnsi="IBM Plex Mono"/>
+          <w:rtl w:val="0"/>
+        </w:rPr>
+        <w:t xml:space="preserve">export PATH="/cdat/tem/pw94/miniconda/bin:${PATH}"</w:t>
+      </w:r>
+    </w:p>
+    <w:p>
+      <w:pPr>
+        <w:keepNext w:val="0"/>
+        <w:keepLines w:val="0"/>
+        <w:pageBreakBefore w:val="0"/>
+        <w:widowControl w:val="1"/>
+        <w:pBdr>
+          <w:top w:space="0" w:sz="0" w:val="nil"/>
+          <w:left w:space="0" w:sz="0" w:val="nil"/>
+          <w:bottom w:space="0" w:sz="0" w:val="nil"/>
+          <w:right w:space="0" w:sz="0" w:val="nil"/>
+          <w:between w:space="0" w:sz="0" w:val="nil"/>
+        </w:pBdr>
+        <w:shd w:fill="auto" w:val="clear"/>
+        <w:spacing w:after="0" w:before="0" w:line="276" w:lineRule="auto"/>
+        <w:ind w:left="0" w:right="0" w:firstLine="0"/>
+        <w:jc w:val="left"/>
+        <w:rPr>
+          <w:rFonts w:ascii="IBM Plex Mono" w:cs="IBM Plex Mono" w:eastAsia="IBM Plex Mono" w:hAnsi="IBM Plex Mono"/>
+        </w:rPr>
+      </w:pPr>
+      <w:r>
+        <w:rPr>
+          <w:rFonts w:ascii="IBM Plex Mono" w:cs="IBM Plex Mono" w:eastAsia="IBM Plex Mono" w:hAnsi="IBM Plex Mono"/>
+          <w:rtl w:val="0"/>
+        </w:rPr>
+        <w:t xml:space="preserve">. "/cdat/tem/pw94/miniconda/etc/profile.d/conda.sh"</w:t>
+      </w:r>
+    </w:p>
+    <w:p>
+      <w:pPr>
+        <w:spacing w:after="0" w:lineRule="auto"/>
+        <w:rPr>
+          <w:rFonts w:ascii="IBM Plex Mono" w:cs="IBM Plex Mono" w:eastAsia="IBM Plex Mono" w:hAnsi="IBM Plex Mono"/>
+        </w:rPr>
+      </w:pPr>
+      <w:r>
+        <w:rPr>
+          <w:rFonts w:ascii="IBM Plex Mono" w:cs="IBM Plex Mono" w:eastAsia="IBM Plex Mono" w:hAnsi="IBM Plex Mono"/>
+          <w:rtl w:val="0"/>
+        </w:rPr>
+        <w:t xml:space="preserve">conda activate</w:t>
+      </w:r>
+    </w:p>
+    <w:p>
+      <w:pPr>
+        <w:keepNext w:val="0"/>
+        <w:keepLines w:val="0"/>
+        <w:pageBreakBefore w:val="0"/>
+        <w:widowControl w:val="1"/>
+        <w:pBdr>
+          <w:top w:space="0" w:sz="0" w:val="nil"/>
+          <w:left w:space="0" w:sz="0" w:val="nil"/>
+          <w:bottom w:space="0" w:sz="0" w:val="nil"/>
+          <w:right w:space="0" w:sz="0" w:val="nil"/>
+          <w:between w:space="0" w:sz="0" w:val="nil"/>
+        </w:pBdr>
+        <w:shd w:fill="auto" w:val="clear"/>
+        <w:spacing w:after="0" w:before="0" w:line="276" w:lineRule="auto"/>
+        <w:ind w:left="0" w:right="0" w:firstLine="0"/>
+        <w:jc w:val="left"/>
+        <w:rPr>
+          <w:rFonts w:ascii="IBM Plex Mono" w:cs="IBM Plex Mono" w:eastAsia="IBM Plex Mono" w:hAnsi="IBM Plex Mono"/>
+        </w:rPr>
+      </w:pPr>
+      <w:r>
+        <w:rPr>
+          <w:rFonts w:ascii="IBM Plex Mono" w:cs="IBM Plex Mono" w:eastAsia="IBM Plex Mono" w:hAnsi="IBM Plex Mono"/>
+          <w:rtl w:val="0"/>
+        </w:rPr>
+        <w:t xml:space="preserve">source /nfs/opt/Xilinx/Vivado/2020.2/settings64.sh</w:t>
+      </w:r>
+    </w:p>
+    <w:p>
+      <w:pPr>
+        <w:spacing w:after="0" w:lineRule="auto"/>
+        <w:rPr>
+          <w:rFonts w:ascii="IBM Plex Mono" w:cs="IBM Plex Mono" w:eastAsia="IBM Plex Mono" w:hAnsi="IBM Plex Mono"/>
+        </w:rPr>
+      </w:pPr>
+      <w:r>
+        <w:rPr>
+          <w:rFonts w:ascii="IBM Plex Mono" w:cs="IBM Plex Mono" w:eastAsia="IBM Plex Mono" w:hAnsi="IBM Plex Mono"/>
+          <w:rtl w:val="0"/>
+        </w:rPr>
+        <w:t xml:space="preserve">export XILINXD_LICENSE_FILE=2100@lnxlm</w:t>
+      </w:r>
+    </w:p>
+    <w:p>
+      <w:pPr>
+        <w:keepNext w:val="0"/>
+        <w:keepLines w:val="0"/>
+        <w:pageBreakBefore w:val="0"/>
+        <w:widowControl w:val="1"/>
+        <w:pBdr>
+          <w:top w:space="0" w:sz="0" w:val="nil"/>
+          <w:left w:space="0" w:sz="0" w:val="nil"/>
+          <w:bottom w:space="0" w:sz="0" w:val="nil"/>
+          <w:right w:space="0" w:sz="0" w:val="nil"/>
+          <w:between w:space="0" w:sz="0" w:val="nil"/>
+        </w:pBdr>
+        <w:shd w:fill="auto" w:val="clear"/>
+        <w:spacing w:after="0" w:before="0" w:line="276" w:lineRule="auto"/>
+        <w:ind w:left="0" w:right="0" w:firstLine="0"/>
+        <w:jc w:val="left"/>
+        <w:rPr/>
+      </w:pPr>
+      <w:r>
+        <w:rPr>
+          <w:rtl w:val="0"/>
+        </w:rPr>
       </w:r>
     </w:p>
     <w:p>
@@ -8917,32 +9580,14 @@
           <w:vertAlign w:val="baseline"/>
           <w:rtl w:val="0"/>
         </w:rPr>
-        <w:t xml:space="preserve">At the prompt, type `first_mcu &lt;ID&gt; 3 0 0 `. Replace &lt;ID&gt; with the CM serial number (just numbers) from the sticker you placed on the board. (The final three numbers are as follows: 3 is the board revision, and the other two are flags that can be used to debug fireflies or power supplies.)</w:t>
-      </w:r>
-    </w:p>
-    <w:p>
-      <w:pPr>
-        <w:keepNext w:val="0"/>
-        <w:keepLines w:val="0"/>
-        <w:pageBreakBefore w:val="0"/>
-        <w:widowControl w:val="1"/>
-        <w:numPr>
-          <w:ilvl w:val="0"/>
-          <w:numId w:val="14"/>
-        </w:numPr>
-        <w:pBdr>
-          <w:top w:space="0" w:sz="0" w:val="nil"/>
-          <w:left w:space="0" w:sz="0" w:val="nil"/>
-          <w:bottom w:space="0" w:sz="0" w:val="nil"/>
-          <w:right w:space="0" w:sz="0" w:val="nil"/>
-          <w:between w:space="0" w:sz="0" w:val="nil"/>
-        </w:pBdr>
-        <w:shd w:fill="auto" w:val="clear"/>
-        <w:spacing w:after="200" w:before="0" w:line="276" w:lineRule="auto"/>
-        <w:ind w:left="720" w:right="0" w:hanging="360"/>
-        <w:jc w:val="left"/>
-        <w:rPr/>
-      </w:pPr>
+        <w:t xml:space="preserve">Program each FPGA using VIVADO with the following bit file (</w:t>
+      </w:r>
+      <w:r>
+        <w:rPr>
+          <w:rtl w:val="0"/>
+        </w:rPr>
+        <w:t xml:space="preserve">see appendix on programming with Vivado if you are not familiar</w:t>
+      </w:r>
       <w:r>
         <w:rPr>
           <w:rFonts w:ascii="Calibri" w:cs="Calibri" w:eastAsia="Calibri" w:hAnsi="Calibri"/>
@@ -8958,70 +9603,7 @@
           <w:vertAlign w:val="baseline"/>
           <w:rtl w:val="0"/>
         </w:rPr>
-        <w:t xml:space="preserve">Type “id” at the prompt and confirm that the entry took.</w:t>
-      </w:r>
-    </w:p>
-    <w:p>
-      <w:pPr>
-        <w:rPr/>
-      </w:pPr>
-      <w:r>
-        <w:rPr>
-          <w:rtl w:val="0"/>
-        </w:rPr>
-      </w:r>
-    </w:p>
-    <w:p>
-      <w:pPr>
-        <w:pStyle w:val="Heading3"/>
-        <w:rPr/>
-      </w:pPr>
-      <w:r>
-        <w:rPr>
-          <w:rtl w:val="0"/>
-        </w:rPr>
-        <w:t xml:space="preserve">Clock testing program</w:t>
-      </w:r>
-    </w:p>
-    <w:p>
-      <w:pPr>
-        <w:keepNext w:val="0"/>
-        <w:keepLines w:val="0"/>
-        <w:pageBreakBefore w:val="0"/>
-        <w:widowControl w:val="1"/>
-        <w:numPr>
-          <w:ilvl w:val="0"/>
-          <w:numId w:val="12"/>
-        </w:numPr>
-        <w:pBdr>
-          <w:top w:space="0" w:sz="0" w:val="nil"/>
-          <w:left w:space="0" w:sz="0" w:val="nil"/>
-          <w:bottom w:space="0" w:sz="0" w:val="nil"/>
-          <w:right w:space="0" w:sz="0" w:val="nil"/>
-          <w:between w:space="0" w:sz="0" w:val="nil"/>
-        </w:pBdr>
-        <w:shd w:fill="auto" w:val="clear"/>
-        <w:spacing w:after="0" w:before="0" w:line="276" w:lineRule="auto"/>
-        <w:ind w:left="720" w:right="0" w:hanging="360"/>
-        <w:jc w:val="left"/>
-        <w:rPr/>
-      </w:pPr>
-      <w:r>
-        <w:rPr>
-          <w:rFonts w:ascii="Calibri" w:cs="Calibri" w:eastAsia="Calibri" w:hAnsi="Calibri"/>
-          <w:b w:val="0"/>
-          <w:i w:val="0"/>
-          <w:smallCaps w:val="0"/>
-          <w:strike w:val="0"/>
-          <w:color w:val="000000"/>
-          <w:sz w:val="22"/>
-          <w:szCs w:val="22"/>
-          <w:u w:val="none"/>
-          <w:shd w:fill="auto" w:val="clear"/>
-          <w:vertAlign w:val="baseline"/>
-          <w:rtl w:val="0"/>
-        </w:rPr>
-        <w:t xml:space="preserve">Program each FPGA using VIVADO with the following bit file:</w:t>
+        <w:t xml:space="preserve">):</w:t>
       </w:r>
     </w:p>
     <w:p>
@@ -9032,7 +9614,7 @@
         <w:widowControl w:val="1"/>
         <w:numPr>
           <w:ilvl w:val="1"/>
-          <w:numId w:val="12"/>
+          <w:numId w:val="14"/>
         </w:numPr>
         <w:pBdr>
           <w:top w:space="0" w:sz="0" w:val="nil"/>
@@ -9099,7 +9681,7 @@
         <w:widowControl w:val="1"/>
         <w:numPr>
           <w:ilvl w:val="0"/>
-          <w:numId w:val="12"/>
+          <w:numId w:val="14"/>
         </w:numPr>
         <w:pBdr>
           <w:top w:space="0" w:sz="0" w:val="nil"/>
@@ -9129,7 +9711,30 @@
           <w:vertAlign w:val="baseline"/>
           <w:rtl w:val="0"/>
         </w:rPr>
-        <w:t xml:space="preserve">Run the following script to load the testing clock programs into the clocks. This script takes about XX minutes to complete.</w:t>
+        <w:t xml:space="preserve">Run the following script to load the testing clock programs into the clocks. This script takes about </w:t>
+      </w:r>
+      <w:r>
+        <w:rPr>
+          <w:rtl w:val="0"/>
+        </w:rPr>
+        <w:t xml:space="preserve">2 </w:t>
+      </w:r>
+      <w:r>
+        <w:rPr>
+          <w:rFonts w:ascii="Calibri" w:cs="Calibri" w:eastAsia="Calibri" w:hAnsi="Calibri"/>
+          <w:b w:val="0"/>
+          <w:i w:val="0"/>
+          <w:smallCaps w:val="0"/>
+          <w:strike w:val="0"/>
+          <w:color w:val="000000"/>
+          <w:sz w:val="22"/>
+          <w:szCs w:val="22"/>
+          <w:u w:val="none"/>
+          <w:shd w:fill="auto" w:val="clear"/>
+          <w:vertAlign w:val="baseline"/>
+          <w:rtl w:val="0"/>
+        </w:rPr>
+        <w:t xml:space="preserve">minutes to complete.</w:t>
       </w:r>
     </w:p>
     <w:p>
@@ -9140,7 +9745,7 @@
         <w:widowControl w:val="1"/>
         <w:numPr>
           <w:ilvl w:val="1"/>
-          <w:numId w:val="12"/>
+          <w:numId w:val="14"/>
         </w:numPr>
         <w:pBdr>
           <w:top w:space="0" w:sz="0" w:val="nil"/>
@@ -9207,7 +9812,7 @@
         <w:widowControl w:val="1"/>
         <w:numPr>
           <w:ilvl w:val="0"/>
-          <w:numId w:val="12"/>
+          <w:numId w:val="14"/>
         </w:numPr>
         <w:pBdr>
           <w:top w:space="0" w:sz="0" w:val="nil"/>
@@ -9263,7 +9868,53 @@
           <w:vertAlign w:val="baseline"/>
           <w:rtl w:val="0"/>
         </w:rPr>
-        <w:t xml:space="preserve">Compare test output to expectation by running the command `blah` at the MCU prompt.</w:t>
+        <w:t xml:space="preserve">Compare test output to expectation by connecting to the MCU with </w:t>
+      </w:r>
+      <w:r>
+        <w:rPr>
+          <w:rtl w:val="0"/>
+        </w:rPr>
+        <w:t xml:space="preserve">`screen /dev/ttyUSB1 115200`, and</w:t>
+      </w:r>
+      <w:r>
+        <w:rPr>
+          <w:rFonts w:ascii="Calibri" w:cs="Calibri" w:eastAsia="Calibri" w:hAnsi="Calibri"/>
+          <w:b w:val="0"/>
+          <w:i w:val="0"/>
+          <w:smallCaps w:val="0"/>
+          <w:strike w:val="0"/>
+          <w:color w:val="000000"/>
+          <w:sz w:val="22"/>
+          <w:szCs w:val="22"/>
+          <w:u w:val="none"/>
+          <w:shd w:fill="auto" w:val="clear"/>
+          <w:vertAlign w:val="baseline"/>
+          <w:rtl w:val="0"/>
+        </w:rPr>
+        <w:t xml:space="preserve"> running the command `</w:t>
+      </w:r>
+      <w:r>
+        <w:rPr>
+          <w:rtl w:val="0"/>
+        </w:rPr>
+        <w:t xml:space="preserve">clk_freq_fpga</w:t>
+      </w:r>
+      <w:r>
+        <w:rPr>
+          <w:rFonts w:ascii="Calibri" w:cs="Calibri" w:eastAsia="Calibri" w:hAnsi="Calibri"/>
+          <w:b w:val="0"/>
+          <w:i w:val="0"/>
+          <w:smallCaps w:val="0"/>
+          <w:strike w:val="0"/>
+          <w:color w:val="000000"/>
+          <w:sz w:val="22"/>
+          <w:szCs w:val="22"/>
+          <w:u w:val="none"/>
+          <w:shd w:fill="auto" w:val="clear"/>
+          <w:vertAlign w:val="baseline"/>
+          <w:rtl w:val="0"/>
+        </w:rPr>
+        <w:t xml:space="preserve">` at the MCU prompt.</w:t>
       </w:r>
     </w:p>
     <w:p>
@@ -9274,7 +9925,7 @@
         <w:widowControl w:val="1"/>
         <w:numPr>
           <w:ilvl w:val="0"/>
-          <w:numId w:val="12"/>
+          <w:numId w:val="14"/>
         </w:numPr>
         <w:pBdr>
           <w:top w:space="0" w:sz="0" w:val="nil"/>
@@ -9330,7 +9981,53 @@
           <w:vertAlign w:val="baseline"/>
           <w:rtl w:val="0"/>
         </w:rPr>
-        <w:t xml:space="preserve">If there are any errors, log them and fail the board.</w:t>
+        <w:t xml:space="preserve">If there are any errors, try the command </w:t>
+      </w:r>
+      <w:r>
+        <w:rPr>
+          <w:rtl w:val="0"/>
+        </w:rPr>
+        <w:t xml:space="preserve">up to two more times</w:t>
+      </w:r>
+      <w:r>
+        <w:rPr>
+          <w:rFonts w:ascii="Calibri" w:cs="Calibri" w:eastAsia="Calibri" w:hAnsi="Calibri"/>
+          <w:b w:val="0"/>
+          <w:i w:val="0"/>
+          <w:smallCaps w:val="0"/>
+          <w:strike w:val="0"/>
+          <w:color w:val="000000"/>
+          <w:sz w:val="22"/>
+          <w:szCs w:val="22"/>
+          <w:u w:val="none"/>
+          <w:shd w:fill="auto" w:val="clear"/>
+          <w:vertAlign w:val="baseline"/>
+          <w:rtl w:val="0"/>
+        </w:rPr>
+        <w:t xml:space="preserve">. If ther</w:t>
+      </w:r>
+      <w:r>
+        <w:rPr>
+          <w:rtl w:val="0"/>
+        </w:rPr>
+        <w:t xml:space="preserve">e are still errors, </w:t>
+      </w:r>
+      <w:r>
+        <w:rPr>
+          <w:rFonts w:ascii="Calibri" w:cs="Calibri" w:eastAsia="Calibri" w:hAnsi="Calibri"/>
+          <w:b w:val="0"/>
+          <w:i w:val="0"/>
+          <w:smallCaps w:val="0"/>
+          <w:strike w:val="0"/>
+          <w:color w:val="000000"/>
+          <w:sz w:val="22"/>
+          <w:szCs w:val="22"/>
+          <w:u w:val="none"/>
+          <w:shd w:fill="auto" w:val="clear"/>
+          <w:vertAlign w:val="baseline"/>
+          <w:rtl w:val="0"/>
+        </w:rPr>
+        <w:t xml:space="preserve">log them and fail the board.</w:t>
       </w:r>
     </w:p>
     <w:p>
@@ -9341,7 +10038,7 @@
         <w:widowControl w:val="1"/>
         <w:numPr>
           <w:ilvl w:val="0"/>
-          <w:numId w:val="12"/>
+          <w:numId w:val="14"/>
         </w:numPr>
         <w:pBdr>
           <w:top w:space="0" w:sz="0" w:val="nil"/>
@@ -9408,7 +10105,7 @@
         <w:widowControl w:val="1"/>
         <w:numPr>
           <w:ilvl w:val="0"/>
-          <w:numId w:val="12"/>
+          <w:numId w:val="14"/>
         </w:numPr>
         <w:pBdr>
           <w:top w:space="0" w:sz="0" w:val="nil"/>
@@ -9464,7 +10161,43 @@
           <w:vertAlign w:val="baseline"/>
           <w:rtl w:val="0"/>
         </w:rPr>
-        <w:t xml:space="preserve">Load final clocking programs into EEPROMs</w:t>
+        <w:t xml:space="preserve">Load final clocking programs into EEPROMs by running</w:t>
+      </w:r>
+    </w:p>
+    <w:p>
+      <w:pPr>
+        <w:numPr>
+          <w:ilvl w:val="1"/>
+          <w:numId w:val="14"/>
+        </w:numPr>
+        <w:tabs>
+          <w:tab w:val="left" w:leader="none" w:pos="560"/>
+          <w:tab w:val="left" w:leader="none" w:pos="1120"/>
+          <w:tab w:val="left" w:leader="none" w:pos="1680"/>
+          <w:tab w:val="left" w:leader="none" w:pos="2240"/>
+          <w:tab w:val="left" w:leader="none" w:pos="2800"/>
+          <w:tab w:val="left" w:leader="none" w:pos="3360"/>
+          <w:tab w:val="left" w:leader="none" w:pos="3920"/>
+          <w:tab w:val="left" w:leader="none" w:pos="4480"/>
+          <w:tab w:val="left" w:leader="none" w:pos="5040"/>
+          <w:tab w:val="left" w:leader="none" w:pos="5600"/>
+          <w:tab w:val="left" w:leader="none" w:pos="6160"/>
+          <w:tab w:val="left" w:leader="none" w:pos="6720"/>
+        </w:tabs>
+        <w:spacing w:after="0" w:line="240" w:lineRule="auto"/>
+        <w:ind w:left="1440" w:hanging="360"/>
+      </w:pPr>
+      <w:r>
+        <w:rPr>
+          <w:rFonts w:ascii="IBM Plex Mono" w:cs="IBM Plex Mono" w:eastAsia="IBM Plex Mono" w:hAnsi="IBM Plex Mono"/>
+          <w:rtl w:val="0"/>
+        </w:rPr>
+        <w:t xml:space="preserve">/nfs/cms/tracktrigger/apollo/clocktest/loadall_normal.sh</w:t>
+      </w:r>
+      <w:r>
+        <w:rPr>
+          <w:rtl w:val="0"/>
+        </w:rPr>
       </w:r>
     </w:p>
     <w:p>
@@ -9475,7 +10208,7 @@
         <w:widowControl w:val="1"/>
         <w:numPr>
           <w:ilvl w:val="1"/>
-          <w:numId w:val="12"/>
+          <w:numId w:val="14"/>
         </w:numPr>
         <w:pBdr>
           <w:top w:space="0" w:sz="0" w:val="nil"/>
@@ -9531,44 +10264,15 @@
           <w:vertAlign w:val="baseline"/>
           <w:rtl w:val="0"/>
         </w:rPr>
-        <w:t xml:space="preserve">Script needed</w:t>
-      </w:r>
-    </w:p>
-    <w:p>
-      <w:pPr>
-        <w:keepNext w:val="0"/>
-        <w:keepLines w:val="0"/>
-        <w:pageBreakBefore w:val="0"/>
-        <w:widowControl w:val="1"/>
-        <w:numPr>
-          <w:ilvl w:val="1"/>
-          <w:numId w:val="12"/>
-        </w:numPr>
-        <w:pBdr>
-          <w:top w:space="0" w:sz="0" w:val="nil"/>
-          <w:left w:space="0" w:sz="0" w:val="nil"/>
-          <w:bottom w:space="0" w:sz="0" w:val="nil"/>
-          <w:right w:space="0" w:sz="0" w:val="nil"/>
-          <w:between w:space="0" w:sz="0" w:val="nil"/>
-        </w:pBdr>
-        <w:shd w:fill="auto" w:val="clear"/>
-        <w:tabs>
-          <w:tab w:val="left" w:leader="none" w:pos="560"/>
-          <w:tab w:val="left" w:leader="none" w:pos="1120"/>
-          <w:tab w:val="left" w:leader="none" w:pos="1680"/>
-          <w:tab w:val="left" w:leader="none" w:pos="2240"/>
-          <w:tab w:val="left" w:leader="none" w:pos="2800"/>
-          <w:tab w:val="left" w:leader="none" w:pos="3360"/>
-          <w:tab w:val="left" w:leader="none" w:pos="3920"/>
-          <w:tab w:val="left" w:leader="none" w:pos="4480"/>
-          <w:tab w:val="left" w:leader="none" w:pos="5040"/>
-          <w:tab w:val="left" w:leader="none" w:pos="5600"/>
-          <w:tab w:val="left" w:leader="none" w:pos="6160"/>
-          <w:tab w:val="left" w:leader="none" w:pos="6720"/>
-        </w:tabs>
-        <w:spacing w:after="0" w:before="0" w:line="240" w:lineRule="auto"/>
-        <w:ind w:left="1440" w:right="0" w:hanging="360"/>
-        <w:jc w:val="left"/>
+        <w:t xml:space="preserve">This script takes about </w:t>
+      </w:r>
+      <w:r>
+        <w:rPr>
+          <w:rtl w:val="0"/>
+        </w:rPr>
+        <w:t xml:space="preserve">30(?)</w:t>
+      </w:r>
+      <w:r>
         <w:rPr>
           <w:rFonts w:ascii="Calibri" w:cs="Calibri" w:eastAsia="Calibri" w:hAnsi="Calibri"/>
           <w:b w:val="0"/>
@@ -9581,24 +10285,9 @@
           <w:u w:val="none"/>
           <w:shd w:fill="auto" w:val="clear"/>
           <w:vertAlign w:val="baseline"/>
-        </w:rPr>
-      </w:pPr>
-      <w:r>
-        <w:rPr>
-          <w:rFonts w:ascii="Calibri" w:cs="Calibri" w:eastAsia="Calibri" w:hAnsi="Calibri"/>
-          <w:b w:val="0"/>
-          <w:i w:val="0"/>
-          <w:smallCaps w:val="0"/>
-          <w:strike w:val="0"/>
-          <w:color w:val="000000"/>
-          <w:sz w:val="22"/>
-          <w:szCs w:val="22"/>
-          <w:u w:val="none"/>
-          <w:shd w:fill="auto" w:val="clear"/>
-          <w:vertAlign w:val="baseline"/>
-          <w:rtl w:val="0"/>
-        </w:rPr>
-        <w:t xml:space="preserve">This script takes about XX minutes to complete.</w:t>
+          <w:rtl w:val="0"/>
+        </w:rPr>
+        <w:t xml:space="preserve"> minutes to complete.</w:t>
       </w:r>
     </w:p>
     <w:p>
@@ -9629,35 +10318,36 @@
         <w:pStyle w:val="Heading3"/>
         <w:rPr/>
       </w:pPr>
-      <w:bookmarkStart w:colFirst="0" w:colLast="0" w:name="_heading=h.zfl46rdahteq" w:id="2"/>
-      <w:bookmarkEnd w:id="2"/>
-      <w:r>
-        <w:rPr>
-          <w:rtl w:val="0"/>
-        </w:rPr>
-        <w:t xml:space="preserve">Install copper cables</w:t>
-      </w:r>
-    </w:p>
-    <w:p>
-      <w:pPr>
-        <w:ind w:left="0" w:firstLine="0"/>
-        <w:rPr/>
-      </w:pPr>
-      <w:r>
-        <w:rPr>
-          <w:rtl w:val="0"/>
-        </w:rPr>
-        <w:t xml:space="preserve">Connect medium length flyover copper cables as shown below. Adjacent TX and RX sites (labeled F*-FF1/2/3/4-XMIT and F*-FF1/2/3/4-RECV on the board) should be connected using the joined cables with the black lines on the cable facing upward on the RX side. The two-way F*-FF5-XCVR and F*-FF6-XCVR sites should be connected to each other using the copper cables that have the individual fibers separated. The connectors should slide easily into the slot, and can be secured in with the metal latch.</w:t>
-      </w:r>
-      <w:r>
-        <w:rPr>
-          <w:rtl w:val="0"/>
-        </w:rPr>
-      </w:r>
-    </w:p>
-    <w:p>
-      <w:pPr>
-        <w:ind w:left="0" w:firstLine="0"/>
+      <w:bookmarkStart w:colFirst="0" w:colLast="0" w:name="_heading=h.zfl46rdahteq" w:id="4"/>
+      <w:bookmarkEnd w:id="4"/>
+      <w:r>
+        <w:rPr>
+          <w:rtl w:val="0"/>
+        </w:rPr>
+        <w:t xml:space="preserve">Install copper cables and mount cooling shroud</w:t>
+      </w:r>
+    </w:p>
+    <w:p>
+      <w:pPr>
+        <w:numPr>
+          <w:ilvl w:val="0"/>
+          <w:numId w:val="1"/>
+        </w:numPr>
+        <w:ind w:left="720" w:hanging="360"/>
+        <w:rPr>
+          <w:u w:val="none"/>
+        </w:rPr>
+      </w:pPr>
+      <w:r>
+        <w:rPr>
+          <w:rtl w:val="0"/>
+        </w:rPr>
+        <w:t xml:space="preserve">Power off the board and connect medium length flyover copper cables as shown below. Adjacent TX and RX sites (labeled F*-FF1/2/3/4-XMIT and F*-FF1/2/3/4-RECV on the board) should be connected using the joined cables. The two-way F*-FF5-XCVR and F*-FF6-XCVR sites should be connected to each other using the copper cables that have the individual fibers separated. The connectors should slide easily into the slot, and can be secured in with the metal latch.</w:t>
+      </w:r>
+    </w:p>
+    <w:p>
+      <w:pPr>
+        <w:ind w:left="720" w:firstLine="0"/>
         <w:rPr/>
       </w:pPr>
       <w:r>
@@ -9666,7 +10356,7 @@
           <wp:inline distB="114300" distT="114300" distL="114300" distR="114300">
             <wp:extent cx="4136722" cy="3102541"/>
             <wp:effectExtent b="0" l="0" r="0" t="0"/>
-            <wp:docPr id="2137387509" name="image57.jpg"/>
+            <wp:docPr id="2137387511" name="image57.jpg"/>
             <a:graphic>
               <a:graphicData uri="http://schemas.openxmlformats.org/drawingml/2006/picture">
                 <pic:pic>
@@ -9675,7 +10365,7 @@
                     <pic:cNvPicPr preferRelativeResize="0"/>
                   </pic:nvPicPr>
                   <pic:blipFill>
-                    <a:blip r:embed="rId19"/>
+                    <a:blip r:embed="rId22"/>
                     <a:srcRect b="0" l="0" r="0" t="0"/>
                     <a:stretch>
                       <a:fillRect/>
@@ -9703,17 +10393,21 @@
     </w:p>
     <w:p>
       <w:pPr>
+        <w:ind w:left="720" w:firstLine="0"/>
         <w:rPr/>
       </w:pPr>
       <w:r>
-        <w:rPr>
-          <w:rtl w:val="0"/>
-        </w:rPr>
-        <w:t xml:space="preserve">Switch to Link testing</w:t>
-      </w:r>
-    </w:p>
-    <w:p>
-      <w:pPr>
+        <w:br w:type="page"/>
+      </w:r>
+      <w:r>
+        <w:rPr>
+          <w:rtl w:val="0"/>
+        </w:rPr>
+      </w:r>
+    </w:p>
+    <w:p>
+      <w:pPr>
+        <w:ind w:left="720" w:firstLine="0"/>
         <w:rPr/>
       </w:pPr>
       <w:r>
@@ -9724,9 +10418,86 @@
     </w:p>
     <w:p>
       <w:pPr>
+        <w:numPr>
+          <w:ilvl w:val="0"/>
+          <w:numId w:val="1"/>
+        </w:numPr>
+        <w:ind w:left="720" w:hanging="360"/>
+      </w:pPr>
+      <w:r>
+        <w:rPr>
+          <w:rtl w:val="0"/>
+        </w:rPr>
+        <w:t xml:space="preserve">Place the board under the cooling shroud as shown in the next picture and turn on the shroud fan.</w:t>
+      </w:r>
+      <w:r>
+        <w:rPr>
+          <w:rtl w:val="0"/>
+        </w:rPr>
+      </w:r>
+    </w:p>
+    <w:p>
+      <w:pPr>
+        <w:ind w:left="0" w:firstLine="0"/>
         <w:rPr/>
       </w:pPr>
       <w:r>
+        <w:rPr/>
+        <w:drawing>
+          <wp:inline distB="114300" distT="114300" distL="114300" distR="114300">
+            <wp:extent cx="3268266" cy="4357688"/>
+            <wp:effectExtent b="0" l="0" r="0" t="0"/>
+            <wp:docPr id="2137387509" name="image58.jpg"/>
+            <a:graphic>
+              <a:graphicData uri="http://schemas.openxmlformats.org/drawingml/2006/picture">
+                <pic:pic>
+                  <pic:nvPicPr>
+                    <pic:cNvPr id="0" name="image58.jpg"/>
+                    <pic:cNvPicPr preferRelativeResize="0"/>
+                  </pic:nvPicPr>
+                  <pic:blipFill>
+                    <a:blip r:embed="rId23"/>
+                    <a:srcRect b="0" l="0" r="0" t="0"/>
+                    <a:stretch>
+                      <a:fillRect/>
+                    </a:stretch>
+                  </pic:blipFill>
+                  <pic:spPr>
+                    <a:xfrm>
+                      <a:off x="0" y="0"/>
+                      <a:ext cx="3268266" cy="4357688"/>
+                    </a:xfrm>
+                    <a:prstGeom prst="rect"/>
+                    <a:ln/>
+                  </pic:spPr>
+                </pic:pic>
+              </a:graphicData>
+            </a:graphic>
+          </wp:inline>
+        </w:drawing>
+      </w:r>
+      <w:r>
+        <w:rPr>
+          <w:rtl w:val="0"/>
+        </w:rPr>
+      </w:r>
+    </w:p>
+    <w:p>
+      <w:pPr>
+        <w:rPr/>
+      </w:pPr>
+      <w:r>
+        <w:rPr>
+          <w:rtl w:val="0"/>
+        </w:rPr>
+        <w:t xml:space="preserve">3 ) Switch to Link testing. Once the eyescans have been running for a while record the FPGA temperature by connecting to the MCU with `screen /dev/ttyUSB1 115200` and using the command `fpga`. Record the temperature in the database.</w:t>
+      </w:r>
+    </w:p>
+    <w:p>
+      <w:pPr>
+        <w:rPr/>
+      </w:pPr>
+      <w:r>
         <w:rPr>
           <w:rtl w:val="0"/>
         </w:rPr>
@@ -9745,7 +10516,7 @@
       </w:r>
     </w:p>
     <w:sectPr>
-      <w:footerReference r:id="rId20" w:type="default"/>
+      <w:footerReference r:id="rId24" w:type="default"/>
       <w:pgSz w:h="15840" w:w="12240" w:orient="portrait"/>
       <w:pgMar w:bottom="720" w:top="720" w:left="720" w:right="720" w:header="720" w:footer="720"/>
       <w:pgNumType w:start="1"/>
@@ -9871,6 +10642,226 @@
       <w:pPr>
         <w:ind w:left="720" w:hanging="360"/>
       </w:pPr>
+      <w:rPr>
+        <w:u w:val="none"/>
+      </w:rPr>
+    </w:lvl>
+    <w:lvl w:ilvl="1">
+      <w:start w:val="1"/>
+      <w:numFmt w:val="lowerLetter"/>
+      <w:lvlText w:val="%2)"/>
+      <w:lvlJc w:val="left"/>
+      <w:pPr>
+        <w:ind w:left="1440" w:hanging="360"/>
+      </w:pPr>
+      <w:rPr>
+        <w:u w:val="none"/>
+      </w:rPr>
+    </w:lvl>
+    <w:lvl w:ilvl="2">
+      <w:start w:val="1"/>
+      <w:numFmt w:val="lowerRoman"/>
+      <w:lvlText w:val="%3)"/>
+      <w:lvlJc w:val="right"/>
+      <w:pPr>
+        <w:ind w:left="2160" w:hanging="360"/>
+      </w:pPr>
+      <w:rPr>
+        <w:u w:val="none"/>
+      </w:rPr>
+    </w:lvl>
+    <w:lvl w:ilvl="3">
+      <w:start w:val="1"/>
+      <w:numFmt w:val="decimal"/>
+      <w:lvlText w:val="(%4)"/>
+      <w:lvlJc w:val="left"/>
+      <w:pPr>
+        <w:ind w:left="2880" w:hanging="360"/>
+      </w:pPr>
+      <w:rPr>
+        <w:u w:val="none"/>
+      </w:rPr>
+    </w:lvl>
+    <w:lvl w:ilvl="4">
+      <w:start w:val="1"/>
+      <w:numFmt w:val="lowerLetter"/>
+      <w:lvlText w:val="(%5)"/>
+      <w:lvlJc w:val="left"/>
+      <w:pPr>
+        <w:ind w:left="3600" w:hanging="360"/>
+      </w:pPr>
+      <w:rPr>
+        <w:u w:val="none"/>
+      </w:rPr>
+    </w:lvl>
+    <w:lvl w:ilvl="5">
+      <w:start w:val="1"/>
+      <w:numFmt w:val="lowerRoman"/>
+      <w:lvlText w:val="(%6)"/>
+      <w:lvlJc w:val="right"/>
+      <w:pPr>
+        <w:ind w:left="4320" w:hanging="360"/>
+      </w:pPr>
+      <w:rPr>
+        <w:u w:val="none"/>
+      </w:rPr>
+    </w:lvl>
+    <w:lvl w:ilvl="6">
+      <w:start w:val="1"/>
+      <w:numFmt w:val="decimal"/>
+      <w:lvlText w:val="%7."/>
+      <w:lvlJc w:val="left"/>
+      <w:pPr>
+        <w:ind w:left="5040" w:hanging="360"/>
+      </w:pPr>
+      <w:rPr>
+        <w:u w:val="none"/>
+      </w:rPr>
+    </w:lvl>
+    <w:lvl w:ilvl="7">
+      <w:start w:val="1"/>
+      <w:numFmt w:val="lowerLetter"/>
+      <w:lvlText w:val="%8."/>
+      <w:lvlJc w:val="left"/>
+      <w:pPr>
+        <w:ind w:left="5760" w:hanging="360"/>
+      </w:pPr>
+      <w:rPr>
+        <w:u w:val="none"/>
+      </w:rPr>
+    </w:lvl>
+    <w:lvl w:ilvl="8">
+      <w:start w:val="1"/>
+      <w:numFmt w:val="lowerRoman"/>
+      <w:lvlText w:val="%9."/>
+      <w:lvlJc w:val="right"/>
+      <w:pPr>
+        <w:ind w:left="6480" w:hanging="360"/>
+      </w:pPr>
+      <w:rPr>
+        <w:u w:val="none"/>
+      </w:rPr>
+    </w:lvl>
+  </w:abstractNum>
+  <w:abstractNum w:abstractNumId="2">
+    <w:lvl w:ilvl="0">
+      <w:start w:val="1"/>
+      <w:numFmt w:val="decimal"/>
+      <w:lvlText w:val="%1)"/>
+      <w:lvlJc w:val="left"/>
+      <w:pPr>
+        <w:ind w:left="720" w:hanging="360"/>
+      </w:pPr>
+      <w:rPr>
+        <w:u w:val="none"/>
+      </w:rPr>
+    </w:lvl>
+    <w:lvl w:ilvl="1">
+      <w:start w:val="1"/>
+      <w:numFmt w:val="lowerLetter"/>
+      <w:lvlText w:val="%2)"/>
+      <w:lvlJc w:val="left"/>
+      <w:pPr>
+        <w:ind w:left="1440" w:hanging="360"/>
+      </w:pPr>
+      <w:rPr>
+        <w:u w:val="none"/>
+      </w:rPr>
+    </w:lvl>
+    <w:lvl w:ilvl="2">
+      <w:start w:val="1"/>
+      <w:numFmt w:val="lowerRoman"/>
+      <w:lvlText w:val="%3)"/>
+      <w:lvlJc w:val="right"/>
+      <w:pPr>
+        <w:ind w:left="2160" w:hanging="360"/>
+      </w:pPr>
+      <w:rPr>
+        <w:u w:val="none"/>
+      </w:rPr>
+    </w:lvl>
+    <w:lvl w:ilvl="3">
+      <w:start w:val="1"/>
+      <w:numFmt w:val="decimal"/>
+      <w:lvlText w:val="(%4)"/>
+      <w:lvlJc w:val="left"/>
+      <w:pPr>
+        <w:ind w:left="2880" w:hanging="360"/>
+      </w:pPr>
+      <w:rPr>
+        <w:u w:val="none"/>
+      </w:rPr>
+    </w:lvl>
+    <w:lvl w:ilvl="4">
+      <w:start w:val="1"/>
+      <w:numFmt w:val="lowerLetter"/>
+      <w:lvlText w:val="(%5)"/>
+      <w:lvlJc w:val="left"/>
+      <w:pPr>
+        <w:ind w:left="3600" w:hanging="360"/>
+      </w:pPr>
+      <w:rPr>
+        <w:u w:val="none"/>
+      </w:rPr>
+    </w:lvl>
+    <w:lvl w:ilvl="5">
+      <w:start w:val="1"/>
+      <w:numFmt w:val="lowerRoman"/>
+      <w:lvlText w:val="(%6)"/>
+      <w:lvlJc w:val="right"/>
+      <w:pPr>
+        <w:ind w:left="4320" w:hanging="360"/>
+      </w:pPr>
+      <w:rPr>
+        <w:u w:val="none"/>
+      </w:rPr>
+    </w:lvl>
+    <w:lvl w:ilvl="6">
+      <w:start w:val="1"/>
+      <w:numFmt w:val="decimal"/>
+      <w:lvlText w:val="%7."/>
+      <w:lvlJc w:val="left"/>
+      <w:pPr>
+        <w:ind w:left="5040" w:hanging="360"/>
+      </w:pPr>
+      <w:rPr>
+        <w:u w:val="none"/>
+      </w:rPr>
+    </w:lvl>
+    <w:lvl w:ilvl="7">
+      <w:start w:val="1"/>
+      <w:numFmt w:val="lowerLetter"/>
+      <w:lvlText w:val="%8."/>
+      <w:lvlJc w:val="left"/>
+      <w:pPr>
+        <w:ind w:left="5760" w:hanging="360"/>
+      </w:pPr>
+      <w:rPr>
+        <w:u w:val="none"/>
+      </w:rPr>
+    </w:lvl>
+    <w:lvl w:ilvl="8">
+      <w:start w:val="1"/>
+      <w:numFmt w:val="lowerRoman"/>
+      <w:lvlText w:val="%9."/>
+      <w:lvlJc w:val="right"/>
+      <w:pPr>
+        <w:ind w:left="6480" w:hanging="360"/>
+      </w:pPr>
+      <w:rPr>
+        <w:u w:val="none"/>
+      </w:rPr>
+    </w:lvl>
+  </w:abstractNum>
+  <w:abstractNum w:abstractNumId="3">
+    <w:lvl w:ilvl="0">
+      <w:start w:val="1"/>
+      <w:numFmt w:val="decimal"/>
+      <w:lvlText w:val="%1)"/>
+      <w:lvlJc w:val="left"/>
+      <w:pPr>
+        <w:ind w:left="720" w:hanging="360"/>
+      </w:pPr>
       <w:rPr/>
     </w:lvl>
     <w:lvl w:ilvl="1">
@@ -9954,7 +10945,7 @@
       <w:rPr/>
     </w:lvl>
   </w:abstractNum>
-  <w:abstractNum w:abstractNumId="2">
+  <w:abstractNum w:abstractNumId="4">
     <w:lvl w:ilvl="0">
       <w:start w:val="1"/>
       <w:numFmt w:val="decimal"/>
@@ -10046,7 +11037,7 @@
       <w:rPr/>
     </w:lvl>
   </w:abstractNum>
-  <w:abstractNum w:abstractNumId="3">
+  <w:abstractNum w:abstractNumId="5">
     <w:lvl w:ilvl="0">
       <w:start w:val="1"/>
       <w:numFmt w:val="decimal"/>
@@ -10138,7 +11129,7 @@
       <w:rPr/>
     </w:lvl>
   </w:abstractNum>
-  <w:abstractNum w:abstractNumId="4">
+  <w:abstractNum w:abstractNumId="6">
     <w:lvl w:ilvl="0">
       <w:start w:val="1"/>
       <w:numFmt w:val="decimal"/>
@@ -10230,7 +11221,7 @@
       <w:rPr/>
     </w:lvl>
   </w:abstractNum>
-  <w:abstractNum w:abstractNumId="5">
+  <w:abstractNum w:abstractNumId="7">
     <w:lvl w:ilvl="0">
       <w:start w:val="1"/>
       <w:numFmt w:val="decimal"/>
@@ -10322,7 +11313,7 @@
       <w:rPr/>
     </w:lvl>
   </w:abstractNum>
-  <w:abstractNum w:abstractNumId="6">
+  <w:abstractNum w:abstractNumId="8">
     <w:lvl w:ilvl="0">
       <w:start w:val="1"/>
       <w:numFmt w:val="decimal"/>
@@ -10414,7 +11405,7 @@
       <w:rPr/>
     </w:lvl>
   </w:abstractNum>
-  <w:abstractNum w:abstractNumId="7">
+  <w:abstractNum w:abstractNumId="9">
     <w:lvl w:ilvl="0">
       <w:start w:val="1"/>
       <w:numFmt w:val="decimal"/>
@@ -10506,7 +11497,7 @@
       <w:rPr/>
     </w:lvl>
   </w:abstractNum>
-  <w:abstractNum w:abstractNumId="8">
+  <w:abstractNum w:abstractNumId="10">
     <w:lvl w:ilvl="0">
       <w:start w:val="1"/>
       <w:numFmt w:val="decimal"/>
@@ -10598,7 +11589,7 @@
       <w:rPr/>
     </w:lvl>
   </w:abstractNum>
-  <w:abstractNum w:abstractNumId="9">
+  <w:abstractNum w:abstractNumId="11">
     <w:lvl w:ilvl="0">
       <w:start w:val="1"/>
       <w:numFmt w:val="decimal"/>
@@ -10690,7 +11681,7 @@
       <w:rPr/>
     </w:lvl>
   </w:abstractNum>
-  <w:abstractNum w:abstractNumId="10">
+  <w:abstractNum w:abstractNumId="12">
     <w:lvl w:ilvl="0">
       <w:start w:val="1"/>
       <w:numFmt w:val="decimal"/>
@@ -10782,7 +11773,7 @@
       <w:rPr/>
     </w:lvl>
   </w:abstractNum>
-  <w:abstractNum w:abstractNumId="11">
+  <w:abstractNum w:abstractNumId="13">
     <w:lvl w:ilvl="0">
       <w:start w:val="1"/>
       <w:numFmt w:val="decimal"/>
@@ -10874,7 +11865,7 @@
       <w:rPr/>
     </w:lvl>
   </w:abstractNum>
-  <w:abstractNum w:abstractNumId="12">
+  <w:abstractNum w:abstractNumId="14">
     <w:lvl w:ilvl="0">
       <w:start w:val="1"/>
       <w:numFmt w:val="decimal"/>
@@ -10966,7 +11957,7 @@
       <w:rPr/>
     </w:lvl>
   </w:abstractNum>
-  <w:abstractNum w:abstractNumId="13">
+  <w:abstractNum w:abstractNumId="15">
     <w:lvl w:ilvl="0">
       <w:start w:val="1"/>
       <w:numFmt w:val="decimal"/>
@@ -11058,7 +12049,7 @@
       <w:rPr/>
     </w:lvl>
   </w:abstractNum>
-  <w:abstractNum w:abstractNumId="14">
+  <w:abstractNum w:abstractNumId="16">
     <w:lvl w:ilvl="0">
       <w:start w:val="1"/>
       <w:numFmt w:val="decimal"/>
@@ -11150,7 +12141,7 @@
       <w:rPr/>
     </w:lvl>
   </w:abstractNum>
-  <w:abstractNum w:abstractNumId="15">
+  <w:abstractNum w:abstractNumId="17">
     <w:lvl w:ilvl="0">
       <w:start w:val="1"/>
       <w:numFmt w:val="decimal"/>
@@ -11240,6 +12231,116 @@
         <w:ind w:left="6480" w:hanging="180"/>
       </w:pPr>
       <w:rPr/>
+    </w:lvl>
+  </w:abstractNum>
+  <w:abstractNum w:abstractNumId="18">
+    <w:lvl w:ilvl="0">
+      <w:start w:val="1"/>
+      <w:numFmt w:val="decimal"/>
+      <w:lvlText w:val="%1)"/>
+      <w:lvlJc w:val="left"/>
+      <w:pPr>
+        <w:ind w:left="720" w:hanging="360"/>
+      </w:pPr>
+      <w:rPr>
+        <w:u w:val="none"/>
+      </w:rPr>
+    </w:lvl>
+    <w:lvl w:ilvl="1">
+      <w:start w:val="1"/>
+      <w:numFmt w:val="lowerLetter"/>
+      <w:lvlText w:val="%2)"/>
+      <w:lvlJc w:val="left"/>
+      <w:pPr>
+        <w:ind w:left="1440" w:hanging="360"/>
+      </w:pPr>
+      <w:rPr>
+        <w:u w:val="none"/>
+      </w:rPr>
+    </w:lvl>
+    <w:lvl w:ilvl="2">
+      <w:start w:val="1"/>
+      <w:numFmt w:val="lowerRoman"/>
+      <w:lvlText w:val="%3)"/>
+      <w:lvlJc w:val="right"/>
+      <w:pPr>
+        <w:ind w:left="2160" w:hanging="360"/>
+      </w:pPr>
+      <w:rPr>
+        <w:u w:val="none"/>
+      </w:rPr>
+    </w:lvl>
+    <w:lvl w:ilvl="3">
+      <w:start w:val="1"/>
+      <w:numFmt w:val="decimal"/>
+      <w:lvlText w:val="(%4)"/>
+      <w:lvlJc w:val="left"/>
+      <w:pPr>
+        <w:ind w:left="2880" w:hanging="360"/>
+      </w:pPr>
+      <w:rPr>
+        <w:u w:val="none"/>
+      </w:rPr>
+    </w:lvl>
+    <w:lvl w:ilvl="4">
+      <w:start w:val="1"/>
+      <w:numFmt w:val="lowerLetter"/>
+      <w:lvlText w:val="(%5)"/>
+      <w:lvlJc w:val="left"/>
+      <w:pPr>
+        <w:ind w:left="3600" w:hanging="360"/>
+      </w:pPr>
+      <w:rPr>
+        <w:u w:val="none"/>
+      </w:rPr>
+    </w:lvl>
+    <w:lvl w:ilvl="5">
+      <w:start w:val="1"/>
+      <w:numFmt w:val="lowerRoman"/>
+      <w:lvlText w:val="(%6)"/>
+      <w:lvlJc w:val="right"/>
+      <w:pPr>
+        <w:ind w:left="4320" w:hanging="360"/>
+      </w:pPr>
+      <w:rPr>
+        <w:u w:val="none"/>
+      </w:rPr>
+    </w:lvl>
+    <w:lvl w:ilvl="6">
+      <w:start w:val="1"/>
+      <w:numFmt w:val="decimal"/>
+      <w:lvlText w:val="%7."/>
+      <w:lvlJc w:val="left"/>
+      <w:pPr>
+        <w:ind w:left="5040" w:hanging="360"/>
+      </w:pPr>
+      <w:rPr>
+        <w:u w:val="none"/>
+      </w:rPr>
+    </w:lvl>
+    <w:lvl w:ilvl="7">
+      <w:start w:val="1"/>
+      <w:numFmt w:val="lowerLetter"/>
+      <w:lvlText w:val="%8."/>
+      <w:lvlJc w:val="left"/>
+      <w:pPr>
+        <w:ind w:left="5760" w:hanging="360"/>
+      </w:pPr>
+      <w:rPr>
+        <w:u w:val="none"/>
+      </w:rPr>
+    </w:lvl>
+    <w:lvl w:ilvl="8">
+      <w:start w:val="1"/>
+      <w:numFmt w:val="lowerRoman"/>
+      <w:lvlText w:val="%9."/>
+      <w:lvlJc w:val="right"/>
+      <w:pPr>
+        <w:ind w:left="6480" w:hanging="360"/>
+      </w:pPr>
+      <w:rPr>
+        <w:u w:val="none"/>
+      </w:rPr>
     </w:lvl>
   </w:abstractNum>
   <w:num w:numId="1">
@@ -11286,6 +12387,15 @@
   </w:num>
   <w:num w:numId="15">
     <w:abstractNumId w:val="15"/>
+  </w:num>
+  <w:num w:numId="16">
+    <w:abstractNumId w:val="16"/>
+  </w:num>
+  <w:num w:numId="17">
+    <w:abstractNumId w:val="17"/>
+  </w:num>
+  <w:num w:numId="18">
+    <w:abstractNumId w:val="18"/>
   </w:num>
 </w:numbering>
 </file>
@@ -11985,7 +13095,7 @@
 
 <file path=customXML/item1.xml><?xml version="1.0" encoding="utf-8"?>
 <go:gDocsCustomXmlDataStorage xmlns:go="http://customooxmlschemas.google.com/" xmlns:r="http://schemas.openxmlformats.org/officeDocument/2006/relationships" uri="GoogleDocsCustomDataVersion2">
-  <go:docsCustomData xmlns:go="http://customooxmlschemas.google.com/" roundtripDataSignature="AMtx7mg5aghujzar34t96nh5cyriaocaJw==">CgMxLjAyDmguanV3MGtvN3hwdzRnMg5oLnd0bmthNTV6NzJiaDIOaC56Zmw0NnJkYWh0ZXE4AHIhMVBucnp0Ym5wNHJ0NkE5TFBWTlpJTkVDdmxBcWp1VmxI</go:docsCustomData>
+  <go:docsCustomData xmlns:go="http://customooxmlschemas.google.com/" roundtripDataSignature="AMtx7mh0w6hOqZzv2+gy/DLlyqkECpoqDA==">CgMxLjAyDmguanV3MGtvN3hwdzRnMg5oLnd0bmthNTV6NzJiaDIOaC5va2piMjFxZGNrcnUyDmguc2g1NmI1OW9ldG5zMg5oLnpmbDQ2cmRhaHRlcTgAciExUG5yenRibnA0cnQ2QTlMUFZOWklORUN2bEFxanVWbEg=</go:docsCustomData>
 </go:gDocsCustomXmlDataStorage>
 </file>
 

</xml_diff>